<commit_message>
Adição de informações no relatório
</commit_message>
<xml_diff>
--- a/Referencias/Relatório.docx
+++ b/Referencias/Relatório.docx
@@ -1,6 +1,6 @@
 
 <file path=word/document.xml><?xml version="1.0" encoding="utf-8"?>
-<w:document xmlns:wpc="http://schemas.microsoft.com/office/word/2010/wordprocessingCanvas" xmlns:mc="http://schemas.openxmlformats.org/markup-compatibility/2006" xmlns:o="urn:schemas-microsoft-com:office:office" xmlns:r="http://schemas.openxmlformats.org/officeDocument/2006/relationships" xmlns:m="http://schemas.openxmlformats.org/officeDocument/2006/math" xmlns:v="urn:schemas-microsoft-com:vml" xmlns:wp14="http://schemas.microsoft.com/office/word/2010/wordprocessingDrawing" xmlns:wp="http://schemas.openxmlformats.org/drawingml/2006/wordprocessingDrawing" xmlns:w10="urn:schemas-microsoft-com:office:word" xmlns:w="http://schemas.openxmlformats.org/wordprocessingml/2006/main" xmlns:w14="http://schemas.microsoft.com/office/word/2010/wordml" xmlns:wpg="http://schemas.microsoft.com/office/word/2010/wordprocessingGroup" xmlns:wpi="http://schemas.microsoft.com/office/word/2010/wordprocessingInk" xmlns:wne="http://schemas.microsoft.com/office/word/2006/wordml" xmlns:wps="http://schemas.microsoft.com/office/word/2010/wordprocessingShape" mc:Ignorable="w14 wp14">
+<w:document xmlns:wpc="http://schemas.microsoft.com/office/word/2010/wordprocessingCanvas" xmlns:cx="http://schemas.microsoft.com/office/drawing/2014/chartex" xmlns:cx1="http://schemas.microsoft.com/office/drawing/2015/9/8/chartex" xmlns:cx2="http://schemas.microsoft.com/office/drawing/2015/10/21/chartex" xmlns:cx3="http://schemas.microsoft.com/office/drawing/2016/5/9/chartex" xmlns:cx4="http://schemas.microsoft.com/office/drawing/2016/5/10/chartex" xmlns:cx5="http://schemas.microsoft.com/office/drawing/2016/5/11/chartex" xmlns:cx6="http://schemas.microsoft.com/office/drawing/2016/5/12/chartex" xmlns:cx7="http://schemas.microsoft.com/office/drawing/2016/5/13/chartex" xmlns:cx8="http://schemas.microsoft.com/office/drawing/2016/5/14/chartex" xmlns:mc="http://schemas.openxmlformats.org/markup-compatibility/2006" xmlns:aink="http://schemas.microsoft.com/office/drawing/2016/ink" xmlns:am3d="http://schemas.microsoft.com/office/drawing/2017/model3d" xmlns:o="urn:schemas-microsoft-com:office:office" xmlns:r="http://schemas.openxmlformats.org/officeDocument/2006/relationships" xmlns:m="http://schemas.openxmlformats.org/officeDocument/2006/math" xmlns:v="urn:schemas-microsoft-com:vml" xmlns:wp14="http://schemas.microsoft.com/office/word/2010/wordprocessingDrawing" xmlns:wp="http://schemas.openxmlformats.org/drawingml/2006/wordprocessingDrawing" xmlns:w10="urn:schemas-microsoft-com:office:word" xmlns:w="http://schemas.openxmlformats.org/wordprocessingml/2006/main" xmlns:w14="http://schemas.microsoft.com/office/word/2010/wordml" xmlns:w15="http://schemas.microsoft.com/office/word/2012/wordml" xmlns:w16cid="http://schemas.microsoft.com/office/word/2016/wordml/cid" xmlns:w16se="http://schemas.microsoft.com/office/word/2015/wordml/symex" xmlns:wpg="http://schemas.microsoft.com/office/word/2010/wordprocessingGroup" xmlns:wpi="http://schemas.microsoft.com/office/word/2010/wordprocessingInk" xmlns:wne="http://schemas.microsoft.com/office/word/2006/wordml" xmlns:wps="http://schemas.microsoft.com/office/word/2010/wordprocessingShape" mc:Ignorable="w14 w15 w16se w16cid wp14">
   <w:body>
     <w:p>
       <w:pPr>
@@ -274,8 +274,6 @@
         </w:rPr>
         <w:t>marianamoraesfs@poli.ufrj.br</w:t>
       </w:r>
-      <w:bookmarkStart w:id="0" w:name="_GoBack"/>
-      <w:bookmarkEnd w:id="0"/>
     </w:p>
     <w:p>
       <w:pPr>
@@ -510,7 +508,7 @@
     </w:p>
     <w:p>
       <w:pPr>
-        <w:pStyle w:val="NoSpacing"/>
+        <w:pStyle w:val="SemEspaamento"/>
       </w:pPr>
       <w:r>
         <w:t>Modelo Cliente-Servidor</w:t>
@@ -518,11 +516,844 @@
     </w:p>
     <w:p>
       <w:pPr>
-        <w:pStyle w:val="NoSpacing"/>
+        <w:pStyle w:val="SemEspaamento"/>
         <w:numPr>
           <w:ilvl w:val="0"/>
           <w:numId w:val="0"/>
         </w:numPr>
+        <w:rPr>
+          <w:b w:val="0"/>
+          <w:bCs/>
+          <w:sz w:val="24"/>
+          <w:szCs w:val="24"/>
+        </w:rPr>
+      </w:pPr>
+      <w:r>
+        <w:rPr>
+          <w:b w:val="0"/>
+          <w:bCs/>
+          <w:sz w:val="24"/>
+          <w:szCs w:val="24"/>
+        </w:rPr>
+        <w:t>Nesse tópico abordaremos os códigos cliente.py e servidor.py, os métodos usados para a construção de ambos e suas fontes. Acerca da estrutura, esse modelo é composto de dois códigos</w:t>
+      </w:r>
+      <w:r>
+        <w:rPr>
+          <w:b w:val="0"/>
+          <w:bCs/>
+          <w:sz w:val="24"/>
+          <w:szCs w:val="24"/>
+        </w:rPr>
+        <w:t>,</w:t>
+      </w:r>
+      <w:r>
+        <w:rPr>
+          <w:b w:val="0"/>
+          <w:bCs/>
+          <w:sz w:val="24"/>
+          <w:szCs w:val="24"/>
+        </w:rPr>
+        <w:t xml:space="preserve"> o cliente.py </w:t>
+      </w:r>
+      <w:r>
+        <w:rPr>
+          <w:b w:val="0"/>
+          <w:bCs/>
+          <w:sz w:val="24"/>
+          <w:szCs w:val="24"/>
+        </w:rPr>
+        <w:t xml:space="preserve">( que </w:t>
+      </w:r>
+      <w:r>
+        <w:rPr>
+          <w:b w:val="0"/>
+          <w:bCs/>
+          <w:sz w:val="24"/>
+          <w:szCs w:val="24"/>
+        </w:rPr>
+        <w:t>executa a ação de conectar-se ao servidor.py e enviar mensagens para outros clientes ou receber as que estão sendo lhe enviadas</w:t>
+      </w:r>
+      <w:r>
+        <w:rPr>
+          <w:b w:val="0"/>
+          <w:bCs/>
+          <w:sz w:val="24"/>
+          <w:szCs w:val="24"/>
+        </w:rPr>
+        <w:t>) e o servidor.py (que se encarrega de estabelecer a conexão entre clientes criando um ambiente, um meio para que os mesmos possam se comunicar).</w:t>
+      </w:r>
+    </w:p>
+    <w:p>
+      <w:pPr>
+        <w:pStyle w:val="SemEspaamento"/>
+        <w:numPr>
+          <w:ilvl w:val="0"/>
+          <w:numId w:val="0"/>
+        </w:numPr>
+        <w:rPr>
+          <w:bCs/>
+          <w:sz w:val="24"/>
+          <w:szCs w:val="24"/>
+        </w:rPr>
+      </w:pPr>
+      <w:r>
+        <w:rPr>
+          <w:bCs/>
+          <w:sz w:val="24"/>
+          <w:szCs w:val="24"/>
+        </w:rPr>
+        <w:t>1.1. Cliente</w:t>
+      </w:r>
+    </w:p>
+    <w:p>
+      <w:pPr>
+        <w:pStyle w:val="SemEspaamento"/>
+        <w:numPr>
+          <w:ilvl w:val="0"/>
+          <w:numId w:val="0"/>
+        </w:numPr>
+        <w:rPr>
+          <w:b w:val="0"/>
+          <w:bCs/>
+          <w:sz w:val="24"/>
+          <w:szCs w:val="24"/>
+        </w:rPr>
+      </w:pPr>
+      <w:r>
+        <w:rPr>
+          <w:b w:val="0"/>
+          <w:bCs/>
+          <w:sz w:val="24"/>
+          <w:szCs w:val="24"/>
+        </w:rPr>
+        <w:t>Começaremos pelo código cliente.py, onde estabeleceremos uma conexão com os demais clientes.</w:t>
+      </w:r>
+    </w:p>
+    <w:p>
+      <w:pPr>
+        <w:pStyle w:val="SemEspaamento"/>
+        <w:numPr>
+          <w:ilvl w:val="0"/>
+          <w:numId w:val="0"/>
+        </w:numPr>
+        <w:rPr>
+          <w:sz w:val="24"/>
+          <w:szCs w:val="24"/>
+        </w:rPr>
+      </w:pPr>
+      <w:r>
+        <w:rPr>
+          <w:sz w:val="24"/>
+          <w:szCs w:val="24"/>
+        </w:rPr>
+        <w:t>1.1.1. Có</w:t>
+      </w:r>
+      <w:r>
+        <w:rPr>
+          <w:sz w:val="24"/>
+          <w:szCs w:val="24"/>
+        </w:rPr>
+        <w:t>d</w:t>
+      </w:r>
+      <w:r>
+        <w:rPr>
+          <w:sz w:val="24"/>
+          <w:szCs w:val="24"/>
+        </w:rPr>
+        <w:t>igo cliente.py</w:t>
+      </w:r>
+    </w:p>
+    <w:p>
+      <w:pPr>
+        <w:pStyle w:val="SemEspaamento"/>
+        <w:numPr>
+          <w:ilvl w:val="0"/>
+          <w:numId w:val="0"/>
+        </w:numPr>
+        <w:rPr>
+          <w:b w:val="0"/>
+          <w:bCs/>
+          <w:sz w:val="24"/>
+          <w:szCs w:val="24"/>
+        </w:rPr>
+      </w:pPr>
+      <w:r>
+        <w:rPr>
+          <w:b w:val="0"/>
+          <w:bCs/>
+          <w:sz w:val="24"/>
+          <w:szCs w:val="24"/>
+        </w:rPr>
+        <w:t xml:space="preserve">Começamos nossa aplicação </w:t>
+      </w:r>
+      <w:r>
+        <w:rPr>
+          <w:b w:val="0"/>
+          <w:bCs/>
+          <w:sz w:val="24"/>
+          <w:szCs w:val="24"/>
+        </w:rPr>
+        <w:t xml:space="preserve">criando as variáveis globais </w:t>
+      </w:r>
+      <w:proofErr w:type="spellStart"/>
+      <w:r>
+        <w:rPr>
+          <w:b w:val="0"/>
+          <w:bCs/>
+          <w:sz w:val="24"/>
+          <w:szCs w:val="24"/>
+        </w:rPr>
+        <w:t>tam_cabe</w:t>
+      </w:r>
+      <w:proofErr w:type="spellEnd"/>
+      <w:r>
+        <w:rPr>
+          <w:b w:val="0"/>
+          <w:bCs/>
+          <w:sz w:val="24"/>
+          <w:szCs w:val="24"/>
+        </w:rPr>
+        <w:t xml:space="preserve">, host, </w:t>
+      </w:r>
+      <w:proofErr w:type="spellStart"/>
+      <w:r>
+        <w:rPr>
+          <w:b w:val="0"/>
+          <w:bCs/>
+          <w:sz w:val="24"/>
+          <w:szCs w:val="24"/>
+        </w:rPr>
+        <w:t>port</w:t>
+      </w:r>
+      <w:proofErr w:type="spellEnd"/>
+      <w:r>
+        <w:rPr>
+          <w:b w:val="0"/>
+          <w:bCs/>
+          <w:sz w:val="24"/>
+          <w:szCs w:val="24"/>
+        </w:rPr>
+        <w:t xml:space="preserve">, </w:t>
+      </w:r>
+      <w:proofErr w:type="spellStart"/>
+      <w:r>
+        <w:rPr>
+          <w:b w:val="0"/>
+          <w:bCs/>
+          <w:sz w:val="24"/>
+          <w:szCs w:val="24"/>
+        </w:rPr>
+        <w:t>end</w:t>
+      </w:r>
+      <w:proofErr w:type="spellEnd"/>
+      <w:r>
+        <w:rPr>
+          <w:b w:val="0"/>
+          <w:bCs/>
+          <w:sz w:val="24"/>
+          <w:szCs w:val="24"/>
+        </w:rPr>
+        <w:t xml:space="preserve"> e nome. </w:t>
+      </w:r>
+    </w:p>
+    <w:p>
+      <w:pPr>
+        <w:pStyle w:val="SemEspaamento"/>
+        <w:numPr>
+          <w:ilvl w:val="0"/>
+          <w:numId w:val="6"/>
+        </w:numPr>
+        <w:spacing w:before="120"/>
+        <w:ind w:left="714" w:hanging="357"/>
+        <w:rPr>
+          <w:b w:val="0"/>
+          <w:bCs/>
+          <w:sz w:val="24"/>
+          <w:szCs w:val="24"/>
+        </w:rPr>
+      </w:pPr>
+      <w:proofErr w:type="spellStart"/>
+      <w:r>
+        <w:rPr>
+          <w:b w:val="0"/>
+          <w:bCs/>
+          <w:sz w:val="24"/>
+          <w:szCs w:val="24"/>
+        </w:rPr>
+        <w:t>tam_cabe</w:t>
+      </w:r>
+      <w:proofErr w:type="spellEnd"/>
+      <w:r>
+        <w:rPr>
+          <w:b w:val="0"/>
+          <w:bCs/>
+          <w:sz w:val="24"/>
+          <w:szCs w:val="24"/>
+        </w:rPr>
+        <w:t xml:space="preserve"> é o tamanho definido do cabeçalho que usaremos</w:t>
+      </w:r>
+    </w:p>
+    <w:p>
+      <w:pPr>
+        <w:pStyle w:val="SemEspaamento"/>
+        <w:numPr>
+          <w:ilvl w:val="0"/>
+          <w:numId w:val="6"/>
+        </w:numPr>
+        <w:spacing w:before="120"/>
+        <w:ind w:left="714" w:hanging="357"/>
+        <w:rPr>
+          <w:b w:val="0"/>
+          <w:bCs/>
+          <w:sz w:val="24"/>
+          <w:szCs w:val="24"/>
+        </w:rPr>
+      </w:pPr>
+      <w:r>
+        <w:rPr>
+          <w:b w:val="0"/>
+          <w:bCs/>
+          <w:sz w:val="24"/>
+          <w:szCs w:val="24"/>
+        </w:rPr>
+        <w:t xml:space="preserve">host é o número do </w:t>
+      </w:r>
+      <w:proofErr w:type="spellStart"/>
+      <w:r>
+        <w:rPr>
+          <w:b w:val="0"/>
+          <w:bCs/>
+          <w:sz w:val="24"/>
+          <w:szCs w:val="24"/>
+        </w:rPr>
+        <w:t>ip</w:t>
+      </w:r>
+      <w:proofErr w:type="spellEnd"/>
+      <w:r>
+        <w:rPr>
+          <w:b w:val="0"/>
+          <w:bCs/>
+          <w:sz w:val="24"/>
+          <w:szCs w:val="24"/>
+        </w:rPr>
+        <w:t xml:space="preserve"> de onde o servidor está </w:t>
+      </w:r>
+    </w:p>
+    <w:p>
+      <w:pPr>
+        <w:pStyle w:val="SemEspaamento"/>
+        <w:numPr>
+          <w:ilvl w:val="0"/>
+          <w:numId w:val="6"/>
+        </w:numPr>
+        <w:spacing w:before="120"/>
+        <w:ind w:left="714" w:hanging="357"/>
+        <w:rPr>
+          <w:b w:val="0"/>
+          <w:bCs/>
+          <w:sz w:val="24"/>
+          <w:szCs w:val="24"/>
+        </w:rPr>
+      </w:pPr>
+      <w:proofErr w:type="spellStart"/>
+      <w:r>
+        <w:rPr>
+          <w:b w:val="0"/>
+          <w:bCs/>
+          <w:sz w:val="24"/>
+          <w:szCs w:val="24"/>
+        </w:rPr>
+        <w:lastRenderedPageBreak/>
+        <w:t>port</w:t>
+      </w:r>
+      <w:proofErr w:type="spellEnd"/>
+      <w:r>
+        <w:rPr>
+          <w:b w:val="0"/>
+          <w:bCs/>
+          <w:sz w:val="24"/>
+          <w:szCs w:val="24"/>
+        </w:rPr>
+        <w:t xml:space="preserve"> é o número da porta que usaremos</w:t>
+      </w:r>
+    </w:p>
+    <w:p>
+      <w:pPr>
+        <w:pStyle w:val="SemEspaamento"/>
+        <w:numPr>
+          <w:ilvl w:val="0"/>
+          <w:numId w:val="6"/>
+        </w:numPr>
+        <w:spacing w:before="120"/>
+        <w:ind w:left="714" w:hanging="357"/>
+        <w:rPr>
+          <w:b w:val="0"/>
+          <w:bCs/>
+          <w:sz w:val="24"/>
+          <w:szCs w:val="24"/>
+        </w:rPr>
+      </w:pPr>
+      <w:proofErr w:type="spellStart"/>
+      <w:r>
+        <w:rPr>
+          <w:b w:val="0"/>
+          <w:bCs/>
+          <w:sz w:val="24"/>
+          <w:szCs w:val="24"/>
+        </w:rPr>
+        <w:t>end</w:t>
+      </w:r>
+      <w:proofErr w:type="spellEnd"/>
+      <w:r>
+        <w:rPr>
+          <w:b w:val="0"/>
+          <w:bCs/>
+          <w:sz w:val="24"/>
+          <w:szCs w:val="24"/>
+        </w:rPr>
+        <w:t xml:space="preserve"> consiste em criar o endereço usando o host e a </w:t>
+      </w:r>
+      <w:proofErr w:type="spellStart"/>
+      <w:r>
+        <w:rPr>
+          <w:b w:val="0"/>
+          <w:bCs/>
+          <w:sz w:val="24"/>
+          <w:szCs w:val="24"/>
+        </w:rPr>
+        <w:t>port</w:t>
+      </w:r>
+      <w:proofErr w:type="spellEnd"/>
+    </w:p>
+    <w:p>
+      <w:pPr>
+        <w:pStyle w:val="SemEspaamento"/>
+        <w:numPr>
+          <w:ilvl w:val="0"/>
+          <w:numId w:val="6"/>
+        </w:numPr>
+        <w:spacing w:before="120"/>
+        <w:ind w:left="714" w:hanging="357"/>
+        <w:rPr>
+          <w:b w:val="0"/>
+          <w:bCs/>
+          <w:sz w:val="24"/>
+          <w:szCs w:val="24"/>
+        </w:rPr>
+      </w:pPr>
+      <w:r>
+        <w:rPr>
+          <w:b w:val="0"/>
+          <w:bCs/>
+          <w:sz w:val="24"/>
+          <w:szCs w:val="24"/>
+        </w:rPr>
+        <w:t>nome é uma variável que recebe o nome do usuário que rodar o código</w:t>
+      </w:r>
+    </w:p>
+    <w:p>
+      <w:pPr>
+        <w:pStyle w:val="SemEspaamento"/>
+        <w:numPr>
+          <w:ilvl w:val="0"/>
+          <w:numId w:val="0"/>
+        </w:numPr>
+        <w:rPr>
+          <w:b w:val="0"/>
+          <w:bCs/>
+          <w:sz w:val="24"/>
+          <w:szCs w:val="24"/>
+        </w:rPr>
+      </w:pPr>
+      <w:r>
+        <w:rPr>
+          <w:b w:val="0"/>
+          <w:bCs/>
+          <w:sz w:val="24"/>
+          <w:szCs w:val="24"/>
+        </w:rPr>
+        <w:t xml:space="preserve">Seguimos criando o mecanismo de socket para estabelecimento de conexão usando o protocolo IPv4 (AF_NET) e o TCP (SOCK_STREAM) na variável </w:t>
+      </w:r>
+      <w:proofErr w:type="spellStart"/>
+      <w:r>
+        <w:rPr>
+          <w:b w:val="0"/>
+          <w:bCs/>
+          <w:sz w:val="24"/>
+          <w:szCs w:val="24"/>
+        </w:rPr>
+        <w:t>conn</w:t>
+      </w:r>
+      <w:proofErr w:type="spellEnd"/>
+      <w:r>
+        <w:rPr>
+          <w:b w:val="0"/>
+          <w:bCs/>
+          <w:sz w:val="24"/>
+          <w:szCs w:val="24"/>
+        </w:rPr>
+        <w:t xml:space="preserve">.  </w:t>
+      </w:r>
+      <w:r>
+        <w:rPr>
+          <w:b w:val="0"/>
+          <w:bCs/>
+          <w:sz w:val="24"/>
+          <w:szCs w:val="24"/>
+        </w:rPr>
+        <w:t xml:space="preserve">Após, conectamos ao endereço do servidor com </w:t>
+      </w:r>
+      <w:proofErr w:type="spellStart"/>
+      <w:proofErr w:type="gramStart"/>
+      <w:r>
+        <w:rPr>
+          <w:b w:val="0"/>
+          <w:bCs/>
+          <w:sz w:val="24"/>
+          <w:szCs w:val="24"/>
+        </w:rPr>
+        <w:t>conn.connect</w:t>
+      </w:r>
+      <w:proofErr w:type="spellEnd"/>
+      <w:proofErr w:type="gramEnd"/>
+      <w:r>
+        <w:rPr>
+          <w:b w:val="0"/>
+          <w:bCs/>
+          <w:sz w:val="24"/>
+          <w:szCs w:val="24"/>
+        </w:rPr>
+        <w:t>(</w:t>
+      </w:r>
+      <w:proofErr w:type="spellStart"/>
+      <w:r>
+        <w:rPr>
+          <w:b w:val="0"/>
+          <w:bCs/>
+          <w:sz w:val="24"/>
+          <w:szCs w:val="24"/>
+        </w:rPr>
+        <w:t>end</w:t>
+      </w:r>
+      <w:proofErr w:type="spellEnd"/>
+      <w:r>
+        <w:rPr>
+          <w:b w:val="0"/>
+          <w:bCs/>
+          <w:sz w:val="24"/>
+          <w:szCs w:val="24"/>
+        </w:rPr>
+        <w:t xml:space="preserve">). </w:t>
+      </w:r>
+    </w:p>
+    <w:p>
+      <w:pPr>
+        <w:pStyle w:val="SemEspaamento"/>
+        <w:numPr>
+          <w:ilvl w:val="0"/>
+          <w:numId w:val="0"/>
+        </w:numPr>
+        <w:rPr>
+          <w:b w:val="0"/>
+          <w:bCs/>
+          <w:sz w:val="24"/>
+          <w:szCs w:val="24"/>
+        </w:rPr>
+      </w:pPr>
+    </w:p>
+    <w:p>
+      <w:pPr>
+        <w:pStyle w:val="SemEspaamento"/>
+        <w:numPr>
+          <w:ilvl w:val="0"/>
+          <w:numId w:val="0"/>
+        </w:numPr>
+        <w:rPr>
+          <w:sz w:val="24"/>
+          <w:szCs w:val="24"/>
+        </w:rPr>
+      </w:pPr>
+      <w:r>
+        <w:rPr>
+          <w:sz w:val="24"/>
+          <w:szCs w:val="24"/>
+        </w:rPr>
+        <w:t>1.1.2 Métodos Usados</w:t>
+      </w:r>
+    </w:p>
+    <w:p>
+      <w:pPr>
+        <w:pStyle w:val="SemEspaamento"/>
+        <w:numPr>
+          <w:ilvl w:val="0"/>
+          <w:numId w:val="0"/>
+        </w:numPr>
+        <w:rPr>
+          <w:b w:val="0"/>
+          <w:bCs/>
+          <w:sz w:val="24"/>
+          <w:szCs w:val="24"/>
+        </w:rPr>
+      </w:pPr>
+    </w:p>
+    <w:p>
+      <w:pPr>
+        <w:pStyle w:val="SemEspaamento"/>
+        <w:numPr>
+          <w:ilvl w:val="0"/>
+          <w:numId w:val="0"/>
+        </w:numPr>
+        <w:rPr>
+          <w:sz w:val="24"/>
+          <w:szCs w:val="24"/>
+        </w:rPr>
+      </w:pPr>
+      <w:r>
+        <w:rPr>
+          <w:sz w:val="24"/>
+          <w:szCs w:val="24"/>
+        </w:rPr>
+        <w:t xml:space="preserve">1.1.3. Fontes </w:t>
+      </w:r>
+    </w:p>
+    <w:p>
+      <w:pPr>
+        <w:pStyle w:val="SemEspaamento"/>
+        <w:numPr>
+          <w:ilvl w:val="0"/>
+          <w:numId w:val="0"/>
+        </w:numPr>
+        <w:rPr>
+          <w:b w:val="0"/>
+          <w:bCs/>
+          <w:sz w:val="24"/>
+          <w:szCs w:val="24"/>
+        </w:rPr>
+      </w:pPr>
+      <w:r>
+        <w:rPr>
+          <w:b w:val="0"/>
+          <w:bCs/>
+          <w:sz w:val="24"/>
+          <w:szCs w:val="24"/>
+        </w:rPr>
+        <w:t>Depois da construção do esqueleto, usamos um código pronto da internet, encontrado em:</w:t>
+      </w:r>
+      <w:r>
+        <w:rPr>
+          <w:b w:val="0"/>
+          <w:bCs/>
+          <w:sz w:val="24"/>
+          <w:szCs w:val="24"/>
+        </w:rPr>
+        <w:t xml:space="preserve"> </w:t>
+      </w:r>
+      <w:r>
+        <w:rPr>
+          <w:b w:val="0"/>
+          <w:bCs/>
+          <w:i/>
+          <w:iCs/>
+          <w:sz w:val="24"/>
+          <w:szCs w:val="24"/>
+        </w:rPr>
+        <w:t>https://pythonprogramming.net/client-chatroom-sockets-tutorial-python-3/?completed=/server-chatroom-sockets-tutorial-python-3/</w:t>
+      </w:r>
+      <w:r>
+        <w:rPr>
+          <w:b w:val="0"/>
+          <w:bCs/>
+          <w:sz w:val="24"/>
+          <w:szCs w:val="24"/>
+        </w:rPr>
+        <w:t>.</w:t>
+      </w:r>
+      <w:r>
+        <w:rPr>
+          <w:b w:val="0"/>
+          <w:bCs/>
+          <w:sz w:val="24"/>
+          <w:szCs w:val="24"/>
+        </w:rPr>
+        <w:t xml:space="preserve">Tomamos o mesmo como base para polir as mensagens e a apresentação do aplicativo, melhorando também nossa organização e entendimento de como proceder para executar o conjunto cliente-servidor com sucesso. </w:t>
+      </w:r>
+    </w:p>
+    <w:p>
+      <w:pPr>
+        <w:pStyle w:val="SemEspaamento"/>
+        <w:numPr>
+          <w:ilvl w:val="0"/>
+          <w:numId w:val="0"/>
+        </w:numPr>
+        <w:rPr>
+          <w:b w:val="0"/>
+          <w:bCs/>
+          <w:sz w:val="24"/>
+          <w:szCs w:val="24"/>
+        </w:rPr>
+      </w:pPr>
+      <w:r>
+        <w:rPr>
+          <w:b w:val="0"/>
+          <w:bCs/>
+          <w:sz w:val="24"/>
+          <w:szCs w:val="24"/>
+        </w:rPr>
+        <w:t xml:space="preserve">Nesse site, nos é apresentado e ensinado passo a passo do código chatroom_cliente.py, em que seguimos as instruções usando das explicações para comentar o cliente.py e, eventualmente, compilar os comentários em um documento como este. </w:t>
+      </w:r>
+    </w:p>
+    <w:p>
+      <w:pPr>
+        <w:pStyle w:val="SemEspaamento"/>
+        <w:numPr>
+          <w:ilvl w:val="0"/>
+          <w:numId w:val="0"/>
+        </w:numPr>
+        <w:rPr>
+          <w:sz w:val="24"/>
+          <w:szCs w:val="24"/>
+        </w:rPr>
+      </w:pPr>
+      <w:r>
+        <w:rPr>
+          <w:sz w:val="24"/>
+          <w:szCs w:val="24"/>
+        </w:rPr>
+        <w:t>1.2. Servidor</w:t>
+      </w:r>
+    </w:p>
+    <w:p>
+      <w:pPr>
+        <w:pStyle w:val="SemEspaamento"/>
+        <w:numPr>
+          <w:ilvl w:val="0"/>
+          <w:numId w:val="0"/>
+        </w:numPr>
+        <w:rPr>
+          <w:b w:val="0"/>
+          <w:bCs/>
+          <w:sz w:val="24"/>
+          <w:szCs w:val="24"/>
+        </w:rPr>
+      </w:pPr>
+      <w:r>
+        <w:rPr>
+          <w:b w:val="0"/>
+          <w:bCs/>
+          <w:sz w:val="24"/>
+          <w:szCs w:val="24"/>
+        </w:rPr>
+        <w:t>Para o código do cliente funcionar, precisamos de um meio por onde as mensagens serão enviadas e recebidas, logo, surge a necessidade de um servidor.</w:t>
+      </w:r>
+    </w:p>
+    <w:p>
+      <w:pPr>
+        <w:pStyle w:val="SemEspaamento"/>
+        <w:numPr>
+          <w:ilvl w:val="0"/>
+          <w:numId w:val="0"/>
+        </w:numPr>
+        <w:rPr>
+          <w:sz w:val="24"/>
+          <w:szCs w:val="24"/>
+        </w:rPr>
+      </w:pPr>
+      <w:r>
+        <w:rPr>
+          <w:sz w:val="24"/>
+          <w:szCs w:val="24"/>
+        </w:rPr>
+        <w:t>1.2.1. Código servidor.py</w:t>
+      </w:r>
+      <w:r>
+        <w:rPr>
+          <w:sz w:val="24"/>
+          <w:szCs w:val="24"/>
+        </w:rPr>
+        <w:t xml:space="preserve"> </w:t>
+      </w:r>
+    </w:p>
+    <w:p>
+      <w:pPr>
+        <w:pStyle w:val="SemEspaamento"/>
+        <w:numPr>
+          <w:ilvl w:val="0"/>
+          <w:numId w:val="0"/>
+        </w:numPr>
+        <w:rPr>
+          <w:b w:val="0"/>
+          <w:bCs/>
+          <w:sz w:val="24"/>
+          <w:szCs w:val="24"/>
+        </w:rPr>
+      </w:pPr>
+      <w:bookmarkStart w:id="0" w:name="_GoBack"/>
+      <w:bookmarkEnd w:id="0"/>
+    </w:p>
+    <w:p>
+      <w:pPr>
+        <w:pStyle w:val="SemEspaamento"/>
+        <w:numPr>
+          <w:ilvl w:val="0"/>
+          <w:numId w:val="0"/>
+        </w:numPr>
+        <w:rPr>
+          <w:sz w:val="24"/>
+          <w:szCs w:val="24"/>
+        </w:rPr>
+      </w:pPr>
+      <w:r>
+        <w:rPr>
+          <w:sz w:val="24"/>
+          <w:szCs w:val="24"/>
+        </w:rPr>
+        <w:t>1..2.2. Métodos Usados</w:t>
+      </w:r>
+    </w:p>
+    <w:p>
+      <w:pPr>
+        <w:pStyle w:val="SemEspaamento"/>
+        <w:numPr>
+          <w:ilvl w:val="0"/>
+          <w:numId w:val="0"/>
+        </w:numPr>
+        <w:rPr>
+          <w:sz w:val="24"/>
+          <w:szCs w:val="24"/>
+        </w:rPr>
+      </w:pPr>
+    </w:p>
+    <w:p>
+      <w:pPr>
+        <w:pStyle w:val="SemEspaamento"/>
+        <w:numPr>
+          <w:ilvl w:val="0"/>
+          <w:numId w:val="0"/>
+        </w:numPr>
+        <w:rPr>
+          <w:sz w:val="24"/>
+          <w:szCs w:val="24"/>
+        </w:rPr>
+      </w:pPr>
+      <w:r>
+        <w:rPr>
+          <w:sz w:val="24"/>
+          <w:szCs w:val="24"/>
+        </w:rPr>
+        <w:t>1.2.3. Fontes</w:t>
+      </w:r>
+    </w:p>
+    <w:p>
+      <w:pPr>
+        <w:pStyle w:val="SemEspaamento"/>
+        <w:numPr>
+          <w:ilvl w:val="0"/>
+          <w:numId w:val="0"/>
+        </w:numPr>
+        <w:rPr>
+          <w:sz w:val="24"/>
+          <w:szCs w:val="24"/>
+        </w:rPr>
       </w:pPr>
     </w:p>
     <w:sectPr>
@@ -536,7 +1367,7 @@
 </file>
 
 <file path=word/endnotes.xml><?xml version="1.0" encoding="utf-8"?>
-<w:endnotes xmlns:wpc="http://schemas.microsoft.com/office/word/2010/wordprocessingCanvas" xmlns:mc="http://schemas.openxmlformats.org/markup-compatibility/2006" xmlns:o="urn:schemas-microsoft-com:office:office" xmlns:r="http://schemas.openxmlformats.org/officeDocument/2006/relationships" xmlns:m="http://schemas.openxmlformats.org/officeDocument/2006/math" xmlns:v="urn:schemas-microsoft-com:vml" xmlns:wp14="http://schemas.microsoft.com/office/word/2010/wordprocessingDrawing" xmlns:wp="http://schemas.openxmlformats.org/drawingml/2006/wordprocessingDrawing" xmlns:w10="urn:schemas-microsoft-com:office:word" xmlns:w="http://schemas.openxmlformats.org/wordprocessingml/2006/main" xmlns:w14="http://schemas.microsoft.com/office/word/2010/wordml" xmlns:wpg="http://schemas.microsoft.com/office/word/2010/wordprocessingGroup" xmlns:wpi="http://schemas.microsoft.com/office/word/2010/wordprocessingInk" xmlns:wne="http://schemas.microsoft.com/office/word/2006/wordml" xmlns:wps="http://schemas.microsoft.com/office/word/2010/wordprocessingShape" mc:Ignorable="w14 wp14">
+<w:endnotes xmlns:wpc="http://schemas.microsoft.com/office/word/2010/wordprocessingCanvas" xmlns:cx="http://schemas.microsoft.com/office/drawing/2014/chartex" xmlns:cx1="http://schemas.microsoft.com/office/drawing/2015/9/8/chartex" xmlns:cx2="http://schemas.microsoft.com/office/drawing/2015/10/21/chartex" xmlns:cx3="http://schemas.microsoft.com/office/drawing/2016/5/9/chartex" xmlns:cx4="http://schemas.microsoft.com/office/drawing/2016/5/10/chartex" xmlns:cx5="http://schemas.microsoft.com/office/drawing/2016/5/11/chartex" xmlns:cx6="http://schemas.microsoft.com/office/drawing/2016/5/12/chartex" xmlns:cx7="http://schemas.microsoft.com/office/drawing/2016/5/13/chartex" xmlns:cx8="http://schemas.microsoft.com/office/drawing/2016/5/14/chartex" xmlns:mc="http://schemas.openxmlformats.org/markup-compatibility/2006" xmlns:aink="http://schemas.microsoft.com/office/drawing/2016/ink" xmlns:am3d="http://schemas.microsoft.com/office/drawing/2017/model3d" xmlns:o="urn:schemas-microsoft-com:office:office" xmlns:r="http://schemas.openxmlformats.org/officeDocument/2006/relationships" xmlns:m="http://schemas.openxmlformats.org/officeDocument/2006/math" xmlns:v="urn:schemas-microsoft-com:vml" xmlns:wp14="http://schemas.microsoft.com/office/word/2010/wordprocessingDrawing" xmlns:wp="http://schemas.openxmlformats.org/drawingml/2006/wordprocessingDrawing" xmlns:w10="urn:schemas-microsoft-com:office:word" xmlns:w="http://schemas.openxmlformats.org/wordprocessingml/2006/main" xmlns:w14="http://schemas.microsoft.com/office/word/2010/wordml" xmlns:w15="http://schemas.microsoft.com/office/word/2012/wordml" xmlns:w16cid="http://schemas.microsoft.com/office/word/2016/wordml/cid" xmlns:w16se="http://schemas.microsoft.com/office/word/2015/wordml/symex" xmlns:wpg="http://schemas.microsoft.com/office/word/2010/wordprocessingGroup" xmlns:wpi="http://schemas.microsoft.com/office/word/2010/wordprocessingInk" xmlns:wne="http://schemas.microsoft.com/office/word/2006/wordml" xmlns:wps="http://schemas.microsoft.com/office/word/2010/wordprocessingShape" mc:Ignorable="w14 w15 w16se w16cid wp14">
   <w:endnote w:type="separator" w:id="-1">
     <w:p>
       <w:pPr>
@@ -561,7 +1392,7 @@
 </file>
 
 <file path=word/footnotes.xml><?xml version="1.0" encoding="utf-8"?>
-<w:footnotes xmlns:wpc="http://schemas.microsoft.com/office/word/2010/wordprocessingCanvas" xmlns:mc="http://schemas.openxmlformats.org/markup-compatibility/2006" xmlns:o="urn:schemas-microsoft-com:office:office" xmlns:r="http://schemas.openxmlformats.org/officeDocument/2006/relationships" xmlns:m="http://schemas.openxmlformats.org/officeDocument/2006/math" xmlns:v="urn:schemas-microsoft-com:vml" xmlns:wp14="http://schemas.microsoft.com/office/word/2010/wordprocessingDrawing" xmlns:wp="http://schemas.openxmlformats.org/drawingml/2006/wordprocessingDrawing" xmlns:w10="urn:schemas-microsoft-com:office:word" xmlns:w="http://schemas.openxmlformats.org/wordprocessingml/2006/main" xmlns:w14="http://schemas.microsoft.com/office/word/2010/wordml" xmlns:wpg="http://schemas.microsoft.com/office/word/2010/wordprocessingGroup" xmlns:wpi="http://schemas.microsoft.com/office/word/2010/wordprocessingInk" xmlns:wne="http://schemas.microsoft.com/office/word/2006/wordml" xmlns:wps="http://schemas.microsoft.com/office/word/2010/wordprocessingShape" mc:Ignorable="w14 wp14">
+<w:footnotes xmlns:wpc="http://schemas.microsoft.com/office/word/2010/wordprocessingCanvas" xmlns:cx="http://schemas.microsoft.com/office/drawing/2014/chartex" xmlns:cx1="http://schemas.microsoft.com/office/drawing/2015/9/8/chartex" xmlns:cx2="http://schemas.microsoft.com/office/drawing/2015/10/21/chartex" xmlns:cx3="http://schemas.microsoft.com/office/drawing/2016/5/9/chartex" xmlns:cx4="http://schemas.microsoft.com/office/drawing/2016/5/10/chartex" xmlns:cx5="http://schemas.microsoft.com/office/drawing/2016/5/11/chartex" xmlns:cx6="http://schemas.microsoft.com/office/drawing/2016/5/12/chartex" xmlns:cx7="http://schemas.microsoft.com/office/drawing/2016/5/13/chartex" xmlns:cx8="http://schemas.microsoft.com/office/drawing/2016/5/14/chartex" xmlns:mc="http://schemas.openxmlformats.org/markup-compatibility/2006" xmlns:aink="http://schemas.microsoft.com/office/drawing/2016/ink" xmlns:am3d="http://schemas.microsoft.com/office/drawing/2017/model3d" xmlns:o="urn:schemas-microsoft-com:office:office" xmlns:r="http://schemas.openxmlformats.org/officeDocument/2006/relationships" xmlns:m="http://schemas.openxmlformats.org/officeDocument/2006/math" xmlns:v="urn:schemas-microsoft-com:vml" xmlns:wp14="http://schemas.microsoft.com/office/word/2010/wordprocessingDrawing" xmlns:wp="http://schemas.openxmlformats.org/drawingml/2006/wordprocessingDrawing" xmlns:w10="urn:schemas-microsoft-com:office:word" xmlns:w="http://schemas.openxmlformats.org/wordprocessingml/2006/main" xmlns:w14="http://schemas.microsoft.com/office/word/2010/wordml" xmlns:w15="http://schemas.microsoft.com/office/word/2012/wordml" xmlns:w16cid="http://schemas.microsoft.com/office/word/2016/wordml/cid" xmlns:w16se="http://schemas.microsoft.com/office/word/2015/wordml/symex" xmlns:wpg="http://schemas.microsoft.com/office/word/2010/wordprocessingGroup" xmlns:wpi="http://schemas.microsoft.com/office/word/2010/wordprocessingInk" xmlns:wne="http://schemas.microsoft.com/office/word/2006/wordml" xmlns:wps="http://schemas.microsoft.com/office/word/2010/wordprocessingShape" mc:Ignorable="w14 w15 w16se w16cid wp14">
   <w:footnote w:type="separator" w:id="-1">
     <w:p>
       <w:pPr>
@@ -586,15 +1417,15 @@
 </file>
 
 <file path=word/numbering.xml><?xml version="1.0" encoding="utf-8"?>
-<w:numbering xmlns:wpc="http://schemas.microsoft.com/office/word/2010/wordprocessingCanvas" xmlns:mc="http://schemas.openxmlformats.org/markup-compatibility/2006" xmlns:o="urn:schemas-microsoft-com:office:office" xmlns:r="http://schemas.openxmlformats.org/officeDocument/2006/relationships" xmlns:m="http://schemas.openxmlformats.org/officeDocument/2006/math" xmlns:v="urn:schemas-microsoft-com:vml" xmlns:wp14="http://schemas.microsoft.com/office/word/2010/wordprocessingDrawing" xmlns:wp="http://schemas.openxmlformats.org/drawingml/2006/wordprocessingDrawing" xmlns:w10="urn:schemas-microsoft-com:office:word" xmlns:w="http://schemas.openxmlformats.org/wordprocessingml/2006/main" xmlns:w14="http://schemas.microsoft.com/office/word/2010/wordml" xmlns:wpg="http://schemas.microsoft.com/office/word/2010/wordprocessingGroup" xmlns:wpi="http://schemas.microsoft.com/office/word/2010/wordprocessingInk" xmlns:wne="http://schemas.microsoft.com/office/word/2006/wordml" xmlns:wps="http://schemas.microsoft.com/office/word/2010/wordprocessingShape" mc:Ignorable="w14 wp14">
-  <w:abstractNum w:abstractNumId="0">
+<w:numbering xmlns:wpc="http://schemas.microsoft.com/office/word/2010/wordprocessingCanvas" xmlns:cx="http://schemas.microsoft.com/office/drawing/2014/chartex" xmlns:cx1="http://schemas.microsoft.com/office/drawing/2015/9/8/chartex" xmlns:cx2="http://schemas.microsoft.com/office/drawing/2015/10/21/chartex" xmlns:cx3="http://schemas.microsoft.com/office/drawing/2016/5/9/chartex" xmlns:cx4="http://schemas.microsoft.com/office/drawing/2016/5/10/chartex" xmlns:cx5="http://schemas.microsoft.com/office/drawing/2016/5/11/chartex" xmlns:cx6="http://schemas.microsoft.com/office/drawing/2016/5/12/chartex" xmlns:cx7="http://schemas.microsoft.com/office/drawing/2016/5/13/chartex" xmlns:cx8="http://schemas.microsoft.com/office/drawing/2016/5/14/chartex" xmlns:mc="http://schemas.openxmlformats.org/markup-compatibility/2006" xmlns:aink="http://schemas.microsoft.com/office/drawing/2016/ink" xmlns:am3d="http://schemas.microsoft.com/office/drawing/2017/model3d" xmlns:o="urn:schemas-microsoft-com:office:office" xmlns:r="http://schemas.openxmlformats.org/officeDocument/2006/relationships" xmlns:m="http://schemas.openxmlformats.org/officeDocument/2006/math" xmlns:v="urn:schemas-microsoft-com:vml" xmlns:wp14="http://schemas.microsoft.com/office/word/2010/wordprocessingDrawing" xmlns:wp="http://schemas.openxmlformats.org/drawingml/2006/wordprocessingDrawing" xmlns:w10="urn:schemas-microsoft-com:office:word" xmlns:w="http://schemas.openxmlformats.org/wordprocessingml/2006/main" xmlns:w14="http://schemas.microsoft.com/office/word/2010/wordml" xmlns:w15="http://schemas.microsoft.com/office/word/2012/wordml" xmlns:w16cid="http://schemas.microsoft.com/office/word/2016/wordml/cid" xmlns:w16se="http://schemas.microsoft.com/office/word/2015/wordml/symex" xmlns:wpg="http://schemas.microsoft.com/office/word/2010/wordprocessingGroup" xmlns:wpi="http://schemas.microsoft.com/office/word/2010/wordprocessingInk" xmlns:wne="http://schemas.microsoft.com/office/word/2006/wordml" xmlns:wps="http://schemas.microsoft.com/office/word/2010/wordprocessingShape" mc:Ignorable="w14 w15 w16se w16cid wp14">
+  <w:abstractNum w:abstractNumId="0" w15:restartNumberingAfterBreak="0">
     <w:nsid w:val="21AC7776"/>
     <w:multiLevelType w:val="hybridMultilevel"/>
     <w:tmpl w:val="9AE0FE70"/>
     <w:lvl w:ilvl="0" w:tplc="C62615CA">
       <w:start w:val="1"/>
       <w:numFmt w:val="decimal"/>
-      <w:pStyle w:val="Heading1"/>
+      <w:pStyle w:val="Ttulo1"/>
       <w:lvlText w:val="%1.1."/>
       <w:lvlJc w:val="left"/>
       <w:pPr>
@@ -677,14 +1508,417 @@
       </w:pPr>
     </w:lvl>
   </w:abstractNum>
-  <w:abstractNum w:abstractNumId="1">
+  <w:abstractNum w:abstractNumId="1" w15:restartNumberingAfterBreak="0">
     <w:nsid w:val="23D31594"/>
+    <w:multiLevelType w:val="multilevel"/>
+    <w:tmpl w:val="D9E81C0E"/>
+    <w:lvl w:ilvl="0">
+      <w:start w:val="1"/>
+      <w:numFmt w:val="decimal"/>
+      <w:pStyle w:val="SemEspaamento"/>
+      <w:lvlText w:val="%1."/>
+      <w:lvlJc w:val="left"/>
+      <w:pPr>
+        <w:ind w:left="720" w:hanging="360"/>
+      </w:pPr>
+    </w:lvl>
+    <w:lvl w:ilvl="1">
+      <w:start w:val="1"/>
+      <w:numFmt w:val="decimal"/>
+      <w:isLgl/>
+      <w:lvlText w:val="%1.%2."/>
+      <w:lvlJc w:val="left"/>
+      <w:pPr>
+        <w:ind w:left="780" w:hanging="420"/>
+      </w:pPr>
+      <w:rPr>
+        <w:rFonts w:hint="default"/>
+      </w:rPr>
+    </w:lvl>
+    <w:lvl w:ilvl="2">
+      <w:start w:val="1"/>
+      <w:numFmt w:val="decimal"/>
+      <w:isLgl/>
+      <w:lvlText w:val="%1.%2.%3."/>
+      <w:lvlJc w:val="left"/>
+      <w:pPr>
+        <w:ind w:left="1080" w:hanging="720"/>
+      </w:pPr>
+      <w:rPr>
+        <w:rFonts w:hint="default"/>
+      </w:rPr>
+    </w:lvl>
+    <w:lvl w:ilvl="3">
+      <w:start w:val="1"/>
+      <w:numFmt w:val="decimal"/>
+      <w:isLgl/>
+      <w:lvlText w:val="%1.%2.%3.%4."/>
+      <w:lvlJc w:val="left"/>
+      <w:pPr>
+        <w:ind w:left="1080" w:hanging="720"/>
+      </w:pPr>
+      <w:rPr>
+        <w:rFonts w:hint="default"/>
+      </w:rPr>
+    </w:lvl>
+    <w:lvl w:ilvl="4">
+      <w:start w:val="1"/>
+      <w:numFmt w:val="decimal"/>
+      <w:isLgl/>
+      <w:lvlText w:val="%1.%2.%3.%4.%5."/>
+      <w:lvlJc w:val="left"/>
+      <w:pPr>
+        <w:ind w:left="1440" w:hanging="1080"/>
+      </w:pPr>
+      <w:rPr>
+        <w:rFonts w:hint="default"/>
+      </w:rPr>
+    </w:lvl>
+    <w:lvl w:ilvl="5">
+      <w:start w:val="1"/>
+      <w:numFmt w:val="decimal"/>
+      <w:isLgl/>
+      <w:lvlText w:val="%1.%2.%3.%4.%5.%6."/>
+      <w:lvlJc w:val="left"/>
+      <w:pPr>
+        <w:ind w:left="1440" w:hanging="1080"/>
+      </w:pPr>
+      <w:rPr>
+        <w:rFonts w:hint="default"/>
+      </w:rPr>
+    </w:lvl>
+    <w:lvl w:ilvl="6">
+      <w:start w:val="1"/>
+      <w:numFmt w:val="decimal"/>
+      <w:isLgl/>
+      <w:lvlText w:val="%1.%2.%3.%4.%5.%6.%7."/>
+      <w:lvlJc w:val="left"/>
+      <w:pPr>
+        <w:ind w:left="1800" w:hanging="1440"/>
+      </w:pPr>
+      <w:rPr>
+        <w:rFonts w:hint="default"/>
+      </w:rPr>
+    </w:lvl>
+    <w:lvl w:ilvl="7">
+      <w:start w:val="1"/>
+      <w:numFmt w:val="decimal"/>
+      <w:isLgl/>
+      <w:lvlText w:val="%1.%2.%3.%4.%5.%6.%7.%8."/>
+      <w:lvlJc w:val="left"/>
+      <w:pPr>
+        <w:ind w:left="1800" w:hanging="1440"/>
+      </w:pPr>
+      <w:rPr>
+        <w:rFonts w:hint="default"/>
+      </w:rPr>
+    </w:lvl>
+    <w:lvl w:ilvl="8">
+      <w:start w:val="1"/>
+      <w:numFmt w:val="decimal"/>
+      <w:isLgl/>
+      <w:lvlText w:val="%1.%2.%3.%4.%5.%6.%7.%8.%9."/>
+      <w:lvlJc w:val="left"/>
+      <w:pPr>
+        <w:ind w:left="2160" w:hanging="1800"/>
+      </w:pPr>
+      <w:rPr>
+        <w:rFonts w:hint="default"/>
+      </w:rPr>
+    </w:lvl>
+  </w:abstractNum>
+  <w:abstractNum w:abstractNumId="2" w15:restartNumberingAfterBreak="0">
+    <w:nsid w:val="463E0AAD"/>
     <w:multiLevelType w:val="hybridMultilevel"/>
-    <w:tmpl w:val="F67C8D7E"/>
-    <w:lvl w:ilvl="0" w:tplc="0FF22882">
+    <w:tmpl w:val="6BF61368"/>
+    <w:lvl w:ilvl="0" w:tplc="0416000F">
       <w:start w:val="1"/>
       <w:numFmt w:val="decimal"/>
-      <w:pStyle w:val="NoSpacing"/>
+      <w:lvlText w:val="%1."/>
+      <w:lvlJc w:val="left"/>
+      <w:pPr>
+        <w:ind w:left="720" w:hanging="360"/>
+      </w:pPr>
+    </w:lvl>
+    <w:lvl w:ilvl="1" w:tplc="04160019" w:tentative="1">
+      <w:start w:val="1"/>
+      <w:numFmt w:val="lowerLetter"/>
+      <w:lvlText w:val="%2."/>
+      <w:lvlJc w:val="left"/>
+      <w:pPr>
+        <w:ind w:left="1440" w:hanging="360"/>
+      </w:pPr>
+    </w:lvl>
+    <w:lvl w:ilvl="2" w:tplc="0416001B" w:tentative="1">
+      <w:start w:val="1"/>
+      <w:numFmt w:val="lowerRoman"/>
+      <w:lvlText w:val="%3."/>
+      <w:lvlJc w:val="right"/>
+      <w:pPr>
+        <w:ind w:left="2160" w:hanging="180"/>
+      </w:pPr>
+    </w:lvl>
+    <w:lvl w:ilvl="3" w:tplc="0416000F" w:tentative="1">
+      <w:start w:val="1"/>
+      <w:numFmt w:val="decimal"/>
+      <w:lvlText w:val="%4."/>
+      <w:lvlJc w:val="left"/>
+      <w:pPr>
+        <w:ind w:left="2880" w:hanging="360"/>
+      </w:pPr>
+    </w:lvl>
+    <w:lvl w:ilvl="4" w:tplc="04160019" w:tentative="1">
+      <w:start w:val="1"/>
+      <w:numFmt w:val="lowerLetter"/>
+      <w:lvlText w:val="%5."/>
+      <w:lvlJc w:val="left"/>
+      <w:pPr>
+        <w:ind w:left="3600" w:hanging="360"/>
+      </w:pPr>
+    </w:lvl>
+    <w:lvl w:ilvl="5" w:tplc="0416001B" w:tentative="1">
+      <w:start w:val="1"/>
+      <w:numFmt w:val="lowerRoman"/>
+      <w:lvlText w:val="%6."/>
+      <w:lvlJc w:val="right"/>
+      <w:pPr>
+        <w:ind w:left="4320" w:hanging="180"/>
+      </w:pPr>
+    </w:lvl>
+    <w:lvl w:ilvl="6" w:tplc="0416000F" w:tentative="1">
+      <w:start w:val="1"/>
+      <w:numFmt w:val="decimal"/>
+      <w:lvlText w:val="%7."/>
+      <w:lvlJc w:val="left"/>
+      <w:pPr>
+        <w:ind w:left="5040" w:hanging="360"/>
+      </w:pPr>
+    </w:lvl>
+    <w:lvl w:ilvl="7" w:tplc="04160019" w:tentative="1">
+      <w:start w:val="1"/>
+      <w:numFmt w:val="lowerLetter"/>
+      <w:lvlText w:val="%8."/>
+      <w:lvlJc w:val="left"/>
+      <w:pPr>
+        <w:ind w:left="5760" w:hanging="360"/>
+      </w:pPr>
+    </w:lvl>
+    <w:lvl w:ilvl="8" w:tplc="0416001B" w:tentative="1">
+      <w:start w:val="1"/>
+      <w:numFmt w:val="lowerRoman"/>
+      <w:lvlText w:val="%9."/>
+      <w:lvlJc w:val="right"/>
+      <w:pPr>
+        <w:ind w:left="6480" w:hanging="180"/>
+      </w:pPr>
+    </w:lvl>
+  </w:abstractNum>
+  <w:abstractNum w:abstractNumId="3" w15:restartNumberingAfterBreak="0">
+    <w:nsid w:val="54075986"/>
+    <w:multiLevelType w:val="hybridMultilevel"/>
+    <w:tmpl w:val="64A69ED8"/>
+    <w:lvl w:ilvl="0" w:tplc="04160001">
+      <w:start w:val="1"/>
+      <w:numFmt w:val="bullet"/>
+      <w:lvlText w:val=""/>
+      <w:lvlJc w:val="left"/>
+      <w:pPr>
+        <w:ind w:left="720" w:hanging="360"/>
+      </w:pPr>
+      <w:rPr>
+        <w:rFonts w:ascii="Symbol" w:hAnsi="Symbol" w:hint="default"/>
+      </w:rPr>
+    </w:lvl>
+    <w:lvl w:ilvl="1" w:tplc="04160003" w:tentative="1">
+      <w:start w:val="1"/>
+      <w:numFmt w:val="bullet"/>
+      <w:lvlText w:val="o"/>
+      <w:lvlJc w:val="left"/>
+      <w:pPr>
+        <w:ind w:left="1440" w:hanging="360"/>
+      </w:pPr>
+      <w:rPr>
+        <w:rFonts w:ascii="Courier New" w:hAnsi="Courier New" w:cs="Courier New" w:hint="default"/>
+      </w:rPr>
+    </w:lvl>
+    <w:lvl w:ilvl="2" w:tplc="04160005" w:tentative="1">
+      <w:start w:val="1"/>
+      <w:numFmt w:val="bullet"/>
+      <w:lvlText w:val=""/>
+      <w:lvlJc w:val="left"/>
+      <w:pPr>
+        <w:ind w:left="2160" w:hanging="360"/>
+      </w:pPr>
+      <w:rPr>
+        <w:rFonts w:ascii="Wingdings" w:hAnsi="Wingdings" w:hint="default"/>
+      </w:rPr>
+    </w:lvl>
+    <w:lvl w:ilvl="3" w:tplc="04160001" w:tentative="1">
+      <w:start w:val="1"/>
+      <w:numFmt w:val="bullet"/>
+      <w:lvlText w:val=""/>
+      <w:lvlJc w:val="left"/>
+      <w:pPr>
+        <w:ind w:left="2880" w:hanging="360"/>
+      </w:pPr>
+      <w:rPr>
+        <w:rFonts w:ascii="Symbol" w:hAnsi="Symbol" w:hint="default"/>
+      </w:rPr>
+    </w:lvl>
+    <w:lvl w:ilvl="4" w:tplc="04160003" w:tentative="1">
+      <w:start w:val="1"/>
+      <w:numFmt w:val="bullet"/>
+      <w:lvlText w:val="o"/>
+      <w:lvlJc w:val="left"/>
+      <w:pPr>
+        <w:ind w:left="3600" w:hanging="360"/>
+      </w:pPr>
+      <w:rPr>
+        <w:rFonts w:ascii="Courier New" w:hAnsi="Courier New" w:cs="Courier New" w:hint="default"/>
+      </w:rPr>
+    </w:lvl>
+    <w:lvl w:ilvl="5" w:tplc="04160005" w:tentative="1">
+      <w:start w:val="1"/>
+      <w:numFmt w:val="bullet"/>
+      <w:lvlText w:val=""/>
+      <w:lvlJc w:val="left"/>
+      <w:pPr>
+        <w:ind w:left="4320" w:hanging="360"/>
+      </w:pPr>
+      <w:rPr>
+        <w:rFonts w:ascii="Wingdings" w:hAnsi="Wingdings" w:hint="default"/>
+      </w:rPr>
+    </w:lvl>
+    <w:lvl w:ilvl="6" w:tplc="04160001" w:tentative="1">
+      <w:start w:val="1"/>
+      <w:numFmt w:val="bullet"/>
+      <w:lvlText w:val=""/>
+      <w:lvlJc w:val="left"/>
+      <w:pPr>
+        <w:ind w:left="5040" w:hanging="360"/>
+      </w:pPr>
+      <w:rPr>
+        <w:rFonts w:ascii="Symbol" w:hAnsi="Symbol" w:hint="default"/>
+      </w:rPr>
+    </w:lvl>
+    <w:lvl w:ilvl="7" w:tplc="04160003" w:tentative="1">
+      <w:start w:val="1"/>
+      <w:numFmt w:val="bullet"/>
+      <w:lvlText w:val="o"/>
+      <w:lvlJc w:val="left"/>
+      <w:pPr>
+        <w:ind w:left="5760" w:hanging="360"/>
+      </w:pPr>
+      <w:rPr>
+        <w:rFonts w:ascii="Courier New" w:hAnsi="Courier New" w:cs="Courier New" w:hint="default"/>
+      </w:rPr>
+    </w:lvl>
+    <w:lvl w:ilvl="8" w:tplc="04160005" w:tentative="1">
+      <w:start w:val="1"/>
+      <w:numFmt w:val="bullet"/>
+      <w:lvlText w:val=""/>
+      <w:lvlJc w:val="left"/>
+      <w:pPr>
+        <w:ind w:left="6480" w:hanging="360"/>
+      </w:pPr>
+      <w:rPr>
+        <w:rFonts w:ascii="Wingdings" w:hAnsi="Wingdings" w:hint="default"/>
+      </w:rPr>
+    </w:lvl>
+  </w:abstractNum>
+  <w:abstractNum w:abstractNumId="4" w15:restartNumberingAfterBreak="0">
+    <w:nsid w:val="62C6168E"/>
+    <w:multiLevelType w:val="hybridMultilevel"/>
+    <w:tmpl w:val="E1D8CCA4"/>
+    <w:lvl w:ilvl="0" w:tplc="0416000F">
+      <w:start w:val="1"/>
+      <w:numFmt w:val="decimal"/>
+      <w:lvlText w:val="%1."/>
+      <w:lvlJc w:val="left"/>
+      <w:pPr>
+        <w:ind w:left="1068" w:hanging="360"/>
+      </w:pPr>
+    </w:lvl>
+    <w:lvl w:ilvl="1" w:tplc="04160019" w:tentative="1">
+      <w:start w:val="1"/>
+      <w:numFmt w:val="lowerLetter"/>
+      <w:lvlText w:val="%2."/>
+      <w:lvlJc w:val="left"/>
+      <w:pPr>
+        <w:ind w:left="1788" w:hanging="360"/>
+      </w:pPr>
+    </w:lvl>
+    <w:lvl w:ilvl="2" w:tplc="0416001B" w:tentative="1">
+      <w:start w:val="1"/>
+      <w:numFmt w:val="lowerRoman"/>
+      <w:lvlText w:val="%3."/>
+      <w:lvlJc w:val="right"/>
+      <w:pPr>
+        <w:ind w:left="2508" w:hanging="180"/>
+      </w:pPr>
+    </w:lvl>
+    <w:lvl w:ilvl="3" w:tplc="0416000F" w:tentative="1">
+      <w:start w:val="1"/>
+      <w:numFmt w:val="decimal"/>
+      <w:lvlText w:val="%4."/>
+      <w:lvlJc w:val="left"/>
+      <w:pPr>
+        <w:ind w:left="3228" w:hanging="360"/>
+      </w:pPr>
+    </w:lvl>
+    <w:lvl w:ilvl="4" w:tplc="04160019" w:tentative="1">
+      <w:start w:val="1"/>
+      <w:numFmt w:val="lowerLetter"/>
+      <w:lvlText w:val="%5."/>
+      <w:lvlJc w:val="left"/>
+      <w:pPr>
+        <w:ind w:left="3948" w:hanging="360"/>
+      </w:pPr>
+    </w:lvl>
+    <w:lvl w:ilvl="5" w:tplc="0416001B" w:tentative="1">
+      <w:start w:val="1"/>
+      <w:numFmt w:val="lowerRoman"/>
+      <w:lvlText w:val="%6."/>
+      <w:lvlJc w:val="right"/>
+      <w:pPr>
+        <w:ind w:left="4668" w:hanging="180"/>
+      </w:pPr>
+    </w:lvl>
+    <w:lvl w:ilvl="6" w:tplc="0416000F" w:tentative="1">
+      <w:start w:val="1"/>
+      <w:numFmt w:val="decimal"/>
+      <w:lvlText w:val="%7."/>
+      <w:lvlJc w:val="left"/>
+      <w:pPr>
+        <w:ind w:left="5388" w:hanging="360"/>
+      </w:pPr>
+    </w:lvl>
+    <w:lvl w:ilvl="7" w:tplc="04160019" w:tentative="1">
+      <w:start w:val="1"/>
+      <w:numFmt w:val="lowerLetter"/>
+      <w:lvlText w:val="%8."/>
+      <w:lvlJc w:val="left"/>
+      <w:pPr>
+        <w:ind w:left="6108" w:hanging="360"/>
+      </w:pPr>
+    </w:lvl>
+    <w:lvl w:ilvl="8" w:tplc="0416001B" w:tentative="1">
+      <w:start w:val="1"/>
+      <w:numFmt w:val="lowerRoman"/>
+      <w:lvlText w:val="%9."/>
+      <w:lvlJc w:val="right"/>
+      <w:pPr>
+        <w:ind w:left="6828" w:hanging="180"/>
+      </w:pPr>
+    </w:lvl>
+  </w:abstractNum>
+  <w:abstractNum w:abstractNumId="5" w15:restartNumberingAfterBreak="0">
+    <w:nsid w:val="6BF02A80"/>
+    <w:multiLevelType w:val="hybridMultilevel"/>
+    <w:tmpl w:val="324CEAE2"/>
+    <w:lvl w:ilvl="0" w:tplc="0416000F">
+      <w:start w:val="1"/>
+      <w:numFmt w:val="decimal"/>
       <w:lvlText w:val="%1."/>
       <w:lvlJc w:val="left"/>
       <w:pPr>
@@ -770,11 +2004,23 @@
   <w:num w:numId="2">
     <w:abstractNumId w:val="0"/>
   </w:num>
+  <w:num w:numId="3">
+    <w:abstractNumId w:val="5"/>
+  </w:num>
+  <w:num w:numId="4">
+    <w:abstractNumId w:val="2"/>
+  </w:num>
+  <w:num w:numId="5">
+    <w:abstractNumId w:val="4"/>
+  </w:num>
+  <w:num w:numId="6">
+    <w:abstractNumId w:val="3"/>
+  </w:num>
 </w:numbering>
 </file>
 
 <file path=word/styles.xml><?xml version="1.0" encoding="utf-8"?>
-<w:styles xmlns:mc="http://schemas.openxmlformats.org/markup-compatibility/2006" xmlns:r="http://schemas.openxmlformats.org/officeDocument/2006/relationships" xmlns:w="http://schemas.openxmlformats.org/wordprocessingml/2006/main" xmlns:w14="http://schemas.microsoft.com/office/word/2010/wordml" mc:Ignorable="w14">
+<w:styles xmlns:mc="http://schemas.openxmlformats.org/markup-compatibility/2006" xmlns:r="http://schemas.openxmlformats.org/officeDocument/2006/relationships" xmlns:w="http://schemas.openxmlformats.org/wordprocessingml/2006/main" xmlns:w14="http://schemas.microsoft.com/office/word/2010/wordml" xmlns:w15="http://schemas.microsoft.com/office/word/2012/wordml" xmlns:w16cid="http://schemas.microsoft.com/office/word/2016/wordml/cid" xmlns:w16se="http://schemas.microsoft.com/office/word/2015/wordml/symex" mc:Ignorable="w14 w15 w16se w16cid">
   <w:docDefaults>
     <w:rPrDefault>
       <w:rPr>
@@ -790,147 +2036,383 @@
       </w:pPr>
     </w:pPrDefault>
   </w:docDefaults>
-  <w:latentStyles w:defLockedState="0" w:defUIPriority="99" w:defSemiHidden="1" w:defUnhideWhenUsed="1" w:defQFormat="0" w:count="267">
-    <w:lsdException w:name="Normal" w:semiHidden="0" w:uiPriority="0" w:unhideWhenUsed="0" w:qFormat="1"/>
-    <w:lsdException w:name="heading 1" w:semiHidden="0" w:uiPriority="9" w:unhideWhenUsed="0" w:qFormat="1"/>
-    <w:lsdException w:name="heading 2" w:uiPriority="9" w:qFormat="1"/>
-    <w:lsdException w:name="heading 3" w:uiPriority="9" w:qFormat="1"/>
-    <w:lsdException w:name="heading 4" w:uiPriority="9" w:qFormat="1"/>
-    <w:lsdException w:name="heading 5" w:uiPriority="9" w:qFormat="1"/>
-    <w:lsdException w:name="heading 6" w:uiPriority="9" w:qFormat="1"/>
-    <w:lsdException w:name="heading 7" w:uiPriority="9" w:qFormat="1"/>
-    <w:lsdException w:name="heading 8" w:uiPriority="9" w:qFormat="1"/>
-    <w:lsdException w:name="heading 9" w:uiPriority="9" w:qFormat="1"/>
-    <w:lsdException w:name="toc 1" w:uiPriority="39"/>
-    <w:lsdException w:name="toc 2" w:uiPriority="39"/>
-    <w:lsdException w:name="toc 3" w:uiPriority="39"/>
-    <w:lsdException w:name="toc 4" w:uiPriority="39"/>
-    <w:lsdException w:name="toc 5" w:uiPriority="39"/>
-    <w:lsdException w:name="toc 6" w:uiPriority="39"/>
-    <w:lsdException w:name="toc 7" w:uiPriority="39"/>
-    <w:lsdException w:name="toc 8" w:uiPriority="39"/>
-    <w:lsdException w:name="toc 9" w:uiPriority="39"/>
-    <w:lsdException w:name="caption" w:uiPriority="35" w:qFormat="1"/>
-    <w:lsdException w:name="Title" w:semiHidden="0" w:uiPriority="10" w:unhideWhenUsed="0" w:qFormat="1"/>
-    <w:lsdException w:name="Default Paragraph Font" w:uiPriority="1"/>
-    <w:lsdException w:name="Subtitle" w:semiHidden="0" w:uiPriority="11" w:unhideWhenUsed="0" w:qFormat="1"/>
-    <w:lsdException w:name="Strong" w:semiHidden="0" w:uiPriority="22" w:unhideWhenUsed="0" w:qFormat="1"/>
-    <w:lsdException w:name="Emphasis" w:semiHidden="0" w:uiPriority="20" w:unhideWhenUsed="0" w:qFormat="1"/>
-    <w:lsdException w:name="Normal Table" w:semiHidden="0" w:unhideWhenUsed="0"/>
-    <w:lsdException w:name="Table Web 2" w:semiHidden="0" w:unhideWhenUsed="0"/>
-    <w:lsdException w:name="Table Grid" w:semiHidden="0" w:uiPriority="39" w:unhideWhenUsed="0"/>
-    <w:lsdException w:name="Table Theme" w:semiHidden="0" w:unhideWhenUsed="0"/>
-    <w:lsdException w:name="Placeholder Text" w:unhideWhenUsed="0"/>
-    <w:lsdException w:name="No Spacing" w:semiHidden="0" w:uiPriority="1" w:unhideWhenUsed="0" w:qFormat="1"/>
-    <w:lsdException w:name="Light Shading" w:semiHidden="0" w:uiPriority="60" w:unhideWhenUsed="0"/>
-    <w:lsdException w:name="Light List" w:semiHidden="0" w:uiPriority="61" w:unhideWhenUsed="0"/>
-    <w:lsdException w:name="Light Grid" w:semiHidden="0" w:uiPriority="62" w:unhideWhenUsed="0"/>
-    <w:lsdException w:name="Medium Shading 1" w:semiHidden="0" w:uiPriority="63" w:unhideWhenUsed="0"/>
-    <w:lsdException w:name="Medium Shading 2" w:semiHidden="0" w:uiPriority="64" w:unhideWhenUsed="0"/>
-    <w:lsdException w:name="Medium List 1" w:semiHidden="0" w:uiPriority="65" w:unhideWhenUsed="0"/>
-    <w:lsdException w:name="Medium List 2" w:semiHidden="0" w:uiPriority="66" w:unhideWhenUsed="0"/>
-    <w:lsdException w:name="Medium Grid 1" w:semiHidden="0" w:uiPriority="67" w:unhideWhenUsed="0"/>
-    <w:lsdException w:name="Medium Grid 2" w:semiHidden="0" w:uiPriority="68" w:unhideWhenUsed="0"/>
-    <w:lsdException w:name="Medium Grid 3" w:semiHidden="0" w:uiPriority="69" w:unhideWhenUsed="0"/>
-    <w:lsdException w:name="Dark List" w:semiHidden="0" w:uiPriority="70" w:unhideWhenUsed="0"/>
-    <w:lsdException w:name="Colorful Shading" w:semiHidden="0" w:uiPriority="71" w:unhideWhenUsed="0"/>
-    <w:lsdException w:name="Colorful List" w:semiHidden="0" w:uiPriority="72" w:unhideWhenUsed="0"/>
-    <w:lsdException w:name="Colorful Grid" w:semiHidden="0" w:uiPriority="73" w:unhideWhenUsed="0"/>
-    <w:lsdException w:name="Light Shading Accent 1" w:semiHidden="0" w:uiPriority="60" w:unhideWhenUsed="0"/>
-    <w:lsdException w:name="Light List Accent 1" w:semiHidden="0" w:uiPriority="61" w:unhideWhenUsed="0"/>
-    <w:lsdException w:name="Light Grid Accent 1" w:semiHidden="0" w:uiPriority="62" w:unhideWhenUsed="0"/>
-    <w:lsdException w:name="Medium Shading 1 Accent 1" w:semiHidden="0" w:uiPriority="63" w:unhideWhenUsed="0"/>
-    <w:lsdException w:name="Medium Shading 2 Accent 1" w:semiHidden="0" w:uiPriority="64" w:unhideWhenUsed="0"/>
-    <w:lsdException w:name="Medium List 1 Accent 1" w:semiHidden="0" w:uiPriority="65" w:unhideWhenUsed="0"/>
-    <w:lsdException w:name="Revision" w:unhideWhenUsed="0"/>
-    <w:lsdException w:name="List Paragraph" w:semiHidden="0" w:uiPriority="34" w:unhideWhenUsed="0" w:qFormat="1"/>
-    <w:lsdException w:name="Quote" w:semiHidden="0" w:uiPriority="29" w:unhideWhenUsed="0" w:qFormat="1"/>
-    <w:lsdException w:name="Intense Quote" w:semiHidden="0" w:uiPriority="30" w:unhideWhenUsed="0" w:qFormat="1"/>
-    <w:lsdException w:name="Medium List 2 Accent 1" w:semiHidden="0" w:uiPriority="66" w:unhideWhenUsed="0"/>
-    <w:lsdException w:name="Medium Grid 1 Accent 1" w:semiHidden="0" w:uiPriority="67" w:unhideWhenUsed="0"/>
-    <w:lsdException w:name="Medium Grid 2 Accent 1" w:semiHidden="0" w:uiPriority="68" w:unhideWhenUsed="0"/>
-    <w:lsdException w:name="Medium Grid 3 Accent 1" w:semiHidden="0" w:uiPriority="69" w:unhideWhenUsed="0"/>
-    <w:lsdException w:name="Dark List Accent 1" w:semiHidden="0" w:uiPriority="70" w:unhideWhenUsed="0"/>
-    <w:lsdException w:name="Colorful Shading Accent 1" w:semiHidden="0" w:uiPriority="71" w:unhideWhenUsed="0"/>
-    <w:lsdException w:name="Colorful List Accent 1" w:semiHidden="0" w:uiPriority="72" w:unhideWhenUsed="0"/>
-    <w:lsdException w:name="Colorful Grid Accent 1" w:semiHidden="0" w:uiPriority="73" w:unhideWhenUsed="0"/>
-    <w:lsdException w:name="Light Shading Accent 2" w:semiHidden="0" w:uiPriority="60" w:unhideWhenUsed="0"/>
-    <w:lsdException w:name="Light List Accent 2" w:semiHidden="0" w:uiPriority="61" w:unhideWhenUsed="0"/>
-    <w:lsdException w:name="Light Grid Accent 2" w:semiHidden="0" w:uiPriority="62" w:unhideWhenUsed="0"/>
-    <w:lsdException w:name="Medium Shading 1 Accent 2" w:semiHidden="0" w:uiPriority="63" w:unhideWhenUsed="0"/>
-    <w:lsdException w:name="Medium Shading 2 Accent 2" w:semiHidden="0" w:uiPriority="64" w:unhideWhenUsed="0"/>
-    <w:lsdException w:name="Medium List 1 Accent 2" w:semiHidden="0" w:uiPriority="65" w:unhideWhenUsed="0"/>
-    <w:lsdException w:name="Medium List 2 Accent 2" w:semiHidden="0" w:uiPriority="66" w:unhideWhenUsed="0"/>
-    <w:lsdException w:name="Medium Grid 1 Accent 2" w:semiHidden="0" w:uiPriority="67" w:unhideWhenUsed="0"/>
-    <w:lsdException w:name="Medium Grid 2 Accent 2" w:semiHidden="0" w:uiPriority="68" w:unhideWhenUsed="0"/>
-    <w:lsdException w:name="Medium Grid 3 Accent 2" w:semiHidden="0" w:uiPriority="69" w:unhideWhenUsed="0"/>
-    <w:lsdException w:name="Dark List Accent 2" w:semiHidden="0" w:uiPriority="70" w:unhideWhenUsed="0"/>
-    <w:lsdException w:name="Colorful Shading Accent 2" w:semiHidden="0" w:uiPriority="71" w:unhideWhenUsed="0"/>
-    <w:lsdException w:name="Colorful List Accent 2" w:semiHidden="0" w:uiPriority="72" w:unhideWhenUsed="0"/>
-    <w:lsdException w:name="Colorful Grid Accent 2" w:semiHidden="0" w:uiPriority="73" w:unhideWhenUsed="0"/>
-    <w:lsdException w:name="Light Shading Accent 3" w:semiHidden="0" w:uiPriority="60" w:unhideWhenUsed="0"/>
-    <w:lsdException w:name="Light List Accent 3" w:semiHidden="0" w:uiPriority="61" w:unhideWhenUsed="0"/>
-    <w:lsdException w:name="Light Grid Accent 3" w:semiHidden="0" w:uiPriority="62" w:unhideWhenUsed="0"/>
-    <w:lsdException w:name="Medium Shading 1 Accent 3" w:semiHidden="0" w:uiPriority="63" w:unhideWhenUsed="0"/>
-    <w:lsdException w:name="Medium Shading 2 Accent 3" w:semiHidden="0" w:uiPriority="64" w:unhideWhenUsed="0"/>
-    <w:lsdException w:name="Medium List 1 Accent 3" w:semiHidden="0" w:uiPriority="65" w:unhideWhenUsed="0"/>
-    <w:lsdException w:name="Medium List 2 Accent 3" w:semiHidden="0" w:uiPriority="66" w:unhideWhenUsed="0"/>
-    <w:lsdException w:name="Medium Grid 1 Accent 3" w:semiHidden="0" w:uiPriority="67" w:unhideWhenUsed="0"/>
-    <w:lsdException w:name="Medium Grid 2 Accent 3" w:semiHidden="0" w:uiPriority="68" w:unhideWhenUsed="0"/>
-    <w:lsdException w:name="Medium Grid 3 Accent 3" w:semiHidden="0" w:uiPriority="69" w:unhideWhenUsed="0"/>
-    <w:lsdException w:name="Dark List Accent 3" w:semiHidden="0" w:uiPriority="70" w:unhideWhenUsed="0"/>
-    <w:lsdException w:name="Colorful Shading Accent 3" w:semiHidden="0" w:uiPriority="71" w:unhideWhenUsed="0"/>
-    <w:lsdException w:name="Colorful List Accent 3" w:semiHidden="0" w:uiPriority="72" w:unhideWhenUsed="0"/>
-    <w:lsdException w:name="Colorful Grid Accent 3" w:semiHidden="0" w:uiPriority="73" w:unhideWhenUsed="0"/>
-    <w:lsdException w:name="Light Shading Accent 4" w:semiHidden="0" w:uiPriority="60" w:unhideWhenUsed="0"/>
-    <w:lsdException w:name="Light List Accent 4" w:semiHidden="0" w:uiPriority="61" w:unhideWhenUsed="0"/>
-    <w:lsdException w:name="Light Grid Accent 4" w:semiHidden="0" w:uiPriority="62" w:unhideWhenUsed="0"/>
-    <w:lsdException w:name="Medium Shading 1 Accent 4" w:semiHidden="0" w:uiPriority="63" w:unhideWhenUsed="0"/>
-    <w:lsdException w:name="Medium Shading 2 Accent 4" w:semiHidden="0" w:uiPriority="64" w:unhideWhenUsed="0"/>
-    <w:lsdException w:name="Medium List 1 Accent 4" w:semiHidden="0" w:uiPriority="65" w:unhideWhenUsed="0"/>
-    <w:lsdException w:name="Medium List 2 Accent 4" w:semiHidden="0" w:uiPriority="66" w:unhideWhenUsed="0"/>
-    <w:lsdException w:name="Medium Grid 1 Accent 4" w:semiHidden="0" w:uiPriority="67" w:unhideWhenUsed="0"/>
-    <w:lsdException w:name="Medium Grid 2 Accent 4" w:semiHidden="0" w:uiPriority="68" w:unhideWhenUsed="0"/>
-    <w:lsdException w:name="Medium Grid 3 Accent 4" w:semiHidden="0" w:uiPriority="69" w:unhideWhenUsed="0"/>
-    <w:lsdException w:name="Dark List Accent 4" w:semiHidden="0" w:uiPriority="70" w:unhideWhenUsed="0"/>
-    <w:lsdException w:name="Colorful Shading Accent 4" w:semiHidden="0" w:uiPriority="71" w:unhideWhenUsed="0"/>
-    <w:lsdException w:name="Colorful List Accent 4" w:semiHidden="0" w:uiPriority="72" w:unhideWhenUsed="0"/>
-    <w:lsdException w:name="Colorful Grid Accent 4" w:semiHidden="0" w:uiPriority="73" w:unhideWhenUsed="0"/>
-    <w:lsdException w:name="Light Shading Accent 5" w:semiHidden="0" w:uiPriority="60" w:unhideWhenUsed="0"/>
-    <w:lsdException w:name="Light List Accent 5" w:semiHidden="0" w:uiPriority="61" w:unhideWhenUsed="0"/>
-    <w:lsdException w:name="Light Grid Accent 5" w:semiHidden="0" w:uiPriority="62" w:unhideWhenUsed="0"/>
-    <w:lsdException w:name="Medium Shading 1 Accent 5" w:semiHidden="0" w:uiPriority="63" w:unhideWhenUsed="0"/>
-    <w:lsdException w:name="Medium Shading 2 Accent 5" w:semiHidden="0" w:uiPriority="64" w:unhideWhenUsed="0"/>
-    <w:lsdException w:name="Medium List 1 Accent 5" w:semiHidden="0" w:uiPriority="65" w:unhideWhenUsed="0"/>
-    <w:lsdException w:name="Medium List 2 Accent 5" w:semiHidden="0" w:uiPriority="66" w:unhideWhenUsed="0"/>
-    <w:lsdException w:name="Medium Grid 1 Accent 5" w:semiHidden="0" w:uiPriority="67" w:unhideWhenUsed="0"/>
-    <w:lsdException w:name="Medium Grid 2 Accent 5" w:semiHidden="0" w:uiPriority="68" w:unhideWhenUsed="0"/>
-    <w:lsdException w:name="Medium Grid 3 Accent 5" w:semiHidden="0" w:uiPriority="69" w:unhideWhenUsed="0"/>
-    <w:lsdException w:name="Dark List Accent 5" w:semiHidden="0" w:uiPriority="70" w:unhideWhenUsed="0"/>
-    <w:lsdException w:name="Colorful Shading Accent 5" w:semiHidden="0" w:uiPriority="71" w:unhideWhenUsed="0"/>
-    <w:lsdException w:name="Colorful List Accent 5" w:semiHidden="0" w:uiPriority="72" w:unhideWhenUsed="0"/>
-    <w:lsdException w:name="Colorful Grid Accent 5" w:semiHidden="0" w:uiPriority="73" w:unhideWhenUsed="0"/>
-    <w:lsdException w:name="Light Shading Accent 6" w:semiHidden="0" w:uiPriority="60" w:unhideWhenUsed="0"/>
-    <w:lsdException w:name="Light List Accent 6" w:semiHidden="0" w:uiPriority="61" w:unhideWhenUsed="0"/>
-    <w:lsdException w:name="Light Grid Accent 6" w:semiHidden="0" w:uiPriority="62" w:unhideWhenUsed="0"/>
-    <w:lsdException w:name="Medium Shading 1 Accent 6" w:semiHidden="0" w:uiPriority="63" w:unhideWhenUsed="0"/>
-    <w:lsdException w:name="Medium Shading 2 Accent 6" w:semiHidden="0" w:uiPriority="64" w:unhideWhenUsed="0"/>
-    <w:lsdException w:name="Medium List 1 Accent 6" w:semiHidden="0" w:uiPriority="65" w:unhideWhenUsed="0"/>
-    <w:lsdException w:name="Medium List 2 Accent 6" w:semiHidden="0" w:uiPriority="66" w:unhideWhenUsed="0"/>
-    <w:lsdException w:name="Medium Grid 1 Accent 6" w:semiHidden="0" w:uiPriority="67" w:unhideWhenUsed="0"/>
-    <w:lsdException w:name="Medium Grid 2 Accent 6" w:semiHidden="0" w:uiPriority="68" w:unhideWhenUsed="0"/>
-    <w:lsdException w:name="Medium Grid 3 Accent 6" w:semiHidden="0" w:uiPriority="69" w:unhideWhenUsed="0"/>
-    <w:lsdException w:name="Dark List Accent 6" w:semiHidden="0" w:uiPriority="70" w:unhideWhenUsed="0"/>
-    <w:lsdException w:name="Colorful Shading Accent 6" w:semiHidden="0" w:uiPriority="71" w:unhideWhenUsed="0"/>
-    <w:lsdException w:name="Colorful List Accent 6" w:semiHidden="0" w:uiPriority="72" w:unhideWhenUsed="0"/>
-    <w:lsdException w:name="Colorful Grid Accent 6" w:semiHidden="0" w:uiPriority="73" w:unhideWhenUsed="0"/>
-    <w:lsdException w:name="Subtle Emphasis" w:semiHidden="0" w:uiPriority="19" w:unhideWhenUsed="0" w:qFormat="1"/>
-    <w:lsdException w:name="Intense Emphasis" w:semiHidden="0" w:uiPriority="21" w:unhideWhenUsed="0" w:qFormat="1"/>
-    <w:lsdException w:name="Subtle Reference" w:semiHidden="0" w:uiPriority="31" w:unhideWhenUsed="0" w:qFormat="1"/>
-    <w:lsdException w:name="Intense Reference" w:semiHidden="0" w:uiPriority="32" w:unhideWhenUsed="0" w:qFormat="1"/>
-    <w:lsdException w:name="Book Title" w:semiHidden="0" w:uiPriority="33" w:unhideWhenUsed="0" w:qFormat="1"/>
-    <w:lsdException w:name="Bibliography" w:uiPriority="37"/>
-    <w:lsdException w:name="TOC Heading" w:uiPriority="39" w:qFormat="1"/>
+  <w:latentStyles w:defLockedState="0" w:defUIPriority="99" w:defSemiHidden="0" w:defUnhideWhenUsed="0" w:defQFormat="0" w:count="376">
+    <w:lsdException w:name="Normal" w:uiPriority="0" w:qFormat="1"/>
+    <w:lsdException w:name="heading 1" w:uiPriority="9" w:qFormat="1"/>
+    <w:lsdException w:name="heading 2" w:semiHidden="1" w:uiPriority="9" w:unhideWhenUsed="1" w:qFormat="1"/>
+    <w:lsdException w:name="heading 3" w:semiHidden="1" w:uiPriority="9" w:unhideWhenUsed="1" w:qFormat="1"/>
+    <w:lsdException w:name="heading 4" w:semiHidden="1" w:uiPriority="9" w:unhideWhenUsed="1" w:qFormat="1"/>
+    <w:lsdException w:name="heading 5" w:semiHidden="1" w:uiPriority="9" w:unhideWhenUsed="1" w:qFormat="1"/>
+    <w:lsdException w:name="heading 6" w:semiHidden="1" w:uiPriority="9" w:unhideWhenUsed="1" w:qFormat="1"/>
+    <w:lsdException w:name="heading 7" w:semiHidden="1" w:uiPriority="9" w:unhideWhenUsed="1" w:qFormat="1"/>
+    <w:lsdException w:name="heading 8" w:semiHidden="1" w:uiPriority="9" w:unhideWhenUsed="1" w:qFormat="1"/>
+    <w:lsdException w:name="heading 9" w:semiHidden="1" w:uiPriority="9" w:unhideWhenUsed="1" w:qFormat="1"/>
+    <w:lsdException w:name="index 1" w:semiHidden="1" w:unhideWhenUsed="1"/>
+    <w:lsdException w:name="index 2" w:semiHidden="1" w:unhideWhenUsed="1"/>
+    <w:lsdException w:name="index 3" w:semiHidden="1" w:unhideWhenUsed="1"/>
+    <w:lsdException w:name="index 4" w:semiHidden="1" w:unhideWhenUsed="1"/>
+    <w:lsdException w:name="index 5" w:semiHidden="1" w:unhideWhenUsed="1"/>
+    <w:lsdException w:name="index 6" w:semiHidden="1" w:unhideWhenUsed="1"/>
+    <w:lsdException w:name="index 7" w:semiHidden="1" w:unhideWhenUsed="1"/>
+    <w:lsdException w:name="index 8" w:semiHidden="1" w:unhideWhenUsed="1"/>
+    <w:lsdException w:name="index 9" w:semiHidden="1" w:unhideWhenUsed="1"/>
+    <w:lsdException w:name="toc 1" w:semiHidden="1" w:uiPriority="39" w:unhideWhenUsed="1"/>
+    <w:lsdException w:name="toc 2" w:semiHidden="1" w:uiPriority="39" w:unhideWhenUsed="1"/>
+    <w:lsdException w:name="toc 3" w:semiHidden="1" w:uiPriority="39" w:unhideWhenUsed="1"/>
+    <w:lsdException w:name="toc 4" w:semiHidden="1" w:uiPriority="39" w:unhideWhenUsed="1"/>
+    <w:lsdException w:name="toc 5" w:semiHidden="1" w:uiPriority="39" w:unhideWhenUsed="1"/>
+    <w:lsdException w:name="toc 6" w:semiHidden="1" w:uiPriority="39" w:unhideWhenUsed="1"/>
+    <w:lsdException w:name="toc 7" w:semiHidden="1" w:uiPriority="39" w:unhideWhenUsed="1"/>
+    <w:lsdException w:name="toc 8" w:semiHidden="1" w:uiPriority="39" w:unhideWhenUsed="1"/>
+    <w:lsdException w:name="toc 9" w:semiHidden="1" w:uiPriority="39" w:unhideWhenUsed="1"/>
+    <w:lsdException w:name="Normal Indent" w:semiHidden="1" w:unhideWhenUsed="1"/>
+    <w:lsdException w:name="footnote text" w:semiHidden="1" w:unhideWhenUsed="1"/>
+    <w:lsdException w:name="annotation text" w:semiHidden="1" w:unhideWhenUsed="1"/>
+    <w:lsdException w:name="header" w:semiHidden="1" w:unhideWhenUsed="1"/>
+    <w:lsdException w:name="footer" w:semiHidden="1" w:unhideWhenUsed="1"/>
+    <w:lsdException w:name="index heading" w:semiHidden="1" w:unhideWhenUsed="1"/>
+    <w:lsdException w:name="caption" w:semiHidden="1" w:uiPriority="35" w:unhideWhenUsed="1" w:qFormat="1"/>
+    <w:lsdException w:name="table of figures" w:semiHidden="1" w:unhideWhenUsed="1"/>
+    <w:lsdException w:name="envelope address" w:semiHidden="1" w:unhideWhenUsed="1"/>
+    <w:lsdException w:name="envelope return" w:semiHidden="1" w:unhideWhenUsed="1"/>
+    <w:lsdException w:name="footnote reference" w:semiHidden="1" w:unhideWhenUsed="1"/>
+    <w:lsdException w:name="annotation reference" w:semiHidden="1" w:unhideWhenUsed="1"/>
+    <w:lsdException w:name="line number" w:semiHidden="1" w:unhideWhenUsed="1"/>
+    <w:lsdException w:name="page number" w:semiHidden="1" w:unhideWhenUsed="1"/>
+    <w:lsdException w:name="endnote reference" w:semiHidden="1" w:unhideWhenUsed="1"/>
+    <w:lsdException w:name="endnote text" w:semiHidden="1" w:unhideWhenUsed="1"/>
+    <w:lsdException w:name="table of authorities" w:semiHidden="1" w:unhideWhenUsed="1"/>
+    <w:lsdException w:name="macro" w:semiHidden="1" w:unhideWhenUsed="1"/>
+    <w:lsdException w:name="toa heading" w:semiHidden="1" w:unhideWhenUsed="1"/>
+    <w:lsdException w:name="List" w:semiHidden="1" w:unhideWhenUsed="1"/>
+    <w:lsdException w:name="List Bullet" w:semiHidden="1" w:unhideWhenUsed="1"/>
+    <w:lsdException w:name="List Number" w:semiHidden="1" w:unhideWhenUsed="1"/>
+    <w:lsdException w:name="List 2" w:semiHidden="1" w:unhideWhenUsed="1"/>
+    <w:lsdException w:name="List 3" w:semiHidden="1" w:unhideWhenUsed="1"/>
+    <w:lsdException w:name="List 4" w:semiHidden="1" w:unhideWhenUsed="1"/>
+    <w:lsdException w:name="List 5" w:semiHidden="1" w:unhideWhenUsed="1"/>
+    <w:lsdException w:name="List Bullet 2" w:semiHidden="1" w:unhideWhenUsed="1"/>
+    <w:lsdException w:name="List Bullet 3" w:semiHidden="1" w:unhideWhenUsed="1"/>
+    <w:lsdException w:name="List Bullet 4" w:semiHidden="1" w:unhideWhenUsed="1"/>
+    <w:lsdException w:name="List Bullet 5" w:semiHidden="1" w:unhideWhenUsed="1"/>
+    <w:lsdException w:name="List Number 2" w:semiHidden="1" w:unhideWhenUsed="1"/>
+    <w:lsdException w:name="List Number 3" w:semiHidden="1" w:unhideWhenUsed="1"/>
+    <w:lsdException w:name="List Number 4" w:semiHidden="1" w:unhideWhenUsed="1"/>
+    <w:lsdException w:name="List Number 5" w:semiHidden="1" w:unhideWhenUsed="1"/>
+    <w:lsdException w:name="Title" w:uiPriority="10" w:qFormat="1"/>
+    <w:lsdException w:name="Closing" w:semiHidden="1" w:unhideWhenUsed="1"/>
+    <w:lsdException w:name="Signature" w:semiHidden="1" w:unhideWhenUsed="1"/>
+    <w:lsdException w:name="Default Paragraph Font" w:semiHidden="1" w:uiPriority="1" w:unhideWhenUsed="1"/>
+    <w:lsdException w:name="Body Text" w:semiHidden="1" w:unhideWhenUsed="1"/>
+    <w:lsdException w:name="Body Text Indent" w:semiHidden="1" w:unhideWhenUsed="1"/>
+    <w:lsdException w:name="List Continue" w:semiHidden="1" w:unhideWhenUsed="1"/>
+    <w:lsdException w:name="List Continue 2" w:semiHidden="1" w:unhideWhenUsed="1"/>
+    <w:lsdException w:name="List Continue 3" w:semiHidden="1" w:unhideWhenUsed="1"/>
+    <w:lsdException w:name="List Continue 4" w:semiHidden="1" w:unhideWhenUsed="1"/>
+    <w:lsdException w:name="List Continue 5" w:semiHidden="1" w:unhideWhenUsed="1"/>
+    <w:lsdException w:name="Message Header" w:semiHidden="1" w:unhideWhenUsed="1"/>
+    <w:lsdException w:name="Subtitle" w:uiPriority="11" w:qFormat="1"/>
+    <w:lsdException w:name="Salutation" w:semiHidden="1" w:unhideWhenUsed="1"/>
+    <w:lsdException w:name="Date" w:semiHidden="1" w:unhideWhenUsed="1"/>
+    <w:lsdException w:name="Body Text First Indent" w:semiHidden="1" w:unhideWhenUsed="1"/>
+    <w:lsdException w:name="Body Text First Indent 2" w:semiHidden="1" w:unhideWhenUsed="1"/>
+    <w:lsdException w:name="Note Heading" w:semiHidden="1" w:unhideWhenUsed="1"/>
+    <w:lsdException w:name="Body Text 2" w:semiHidden="1" w:unhideWhenUsed="1"/>
+    <w:lsdException w:name="Body Text 3" w:semiHidden="1" w:unhideWhenUsed="1"/>
+    <w:lsdException w:name="Body Text Indent 2" w:semiHidden="1" w:unhideWhenUsed="1"/>
+    <w:lsdException w:name="Body Text Indent 3" w:semiHidden="1" w:unhideWhenUsed="1"/>
+    <w:lsdException w:name="Block Text" w:semiHidden="1" w:unhideWhenUsed="1"/>
+    <w:lsdException w:name="Hyperlink" w:semiHidden="1" w:unhideWhenUsed="1"/>
+    <w:lsdException w:name="FollowedHyperlink" w:semiHidden="1" w:unhideWhenUsed="1"/>
+    <w:lsdException w:name="Strong" w:uiPriority="22" w:qFormat="1"/>
+    <w:lsdException w:name="Emphasis" w:uiPriority="20" w:qFormat="1"/>
+    <w:lsdException w:name="Document Map" w:semiHidden="1" w:unhideWhenUsed="1"/>
+    <w:lsdException w:name="Plain Text" w:semiHidden="1" w:unhideWhenUsed="1"/>
+    <w:lsdException w:name="E-mail Signature" w:semiHidden="1" w:unhideWhenUsed="1"/>
+    <w:lsdException w:name="HTML Top of Form" w:semiHidden="1" w:unhideWhenUsed="1"/>
+    <w:lsdException w:name="HTML Bottom of Form" w:semiHidden="1" w:unhideWhenUsed="1"/>
+    <w:lsdException w:name="Normal (Web)" w:semiHidden="1" w:unhideWhenUsed="1"/>
+    <w:lsdException w:name="HTML Acronym" w:semiHidden="1" w:unhideWhenUsed="1"/>
+    <w:lsdException w:name="HTML Address" w:semiHidden="1" w:unhideWhenUsed="1"/>
+    <w:lsdException w:name="HTML Cite" w:semiHidden="1" w:unhideWhenUsed="1"/>
+    <w:lsdException w:name="HTML Code" w:semiHidden="1" w:unhideWhenUsed="1"/>
+    <w:lsdException w:name="HTML Definition" w:semiHidden="1" w:unhideWhenUsed="1"/>
+    <w:lsdException w:name="HTML Keyboard" w:semiHidden="1" w:unhideWhenUsed="1"/>
+    <w:lsdException w:name="HTML Preformatted" w:semiHidden="1" w:unhideWhenUsed="1"/>
+    <w:lsdException w:name="HTML Sample" w:semiHidden="1" w:unhideWhenUsed="1"/>
+    <w:lsdException w:name="HTML Typewriter" w:semiHidden="1" w:unhideWhenUsed="1"/>
+    <w:lsdException w:name="HTML Variable" w:semiHidden="1" w:unhideWhenUsed="1"/>
+    <w:lsdException w:name="Normal Table" w:semiHidden="1" w:unhideWhenUsed="1"/>
+    <w:lsdException w:name="annotation subject" w:semiHidden="1" w:unhideWhenUsed="1"/>
+    <w:lsdException w:name="No List" w:semiHidden="1" w:unhideWhenUsed="1"/>
+    <w:lsdException w:name="Outline List 1" w:semiHidden="1" w:unhideWhenUsed="1"/>
+    <w:lsdException w:name="Outline List 2" w:semiHidden="1" w:unhideWhenUsed="1"/>
+    <w:lsdException w:name="Outline List 3" w:semiHidden="1" w:unhideWhenUsed="1"/>
+    <w:lsdException w:name="Table Simple 1" w:semiHidden="1" w:unhideWhenUsed="1"/>
+    <w:lsdException w:name="Table Simple 2" w:semiHidden="1" w:unhideWhenUsed="1"/>
+    <w:lsdException w:name="Table Simple 3" w:semiHidden="1" w:unhideWhenUsed="1"/>
+    <w:lsdException w:name="Table Classic 1" w:semiHidden="1" w:unhideWhenUsed="1"/>
+    <w:lsdException w:name="Table Classic 2" w:semiHidden="1" w:unhideWhenUsed="1"/>
+    <w:lsdException w:name="Table Classic 3" w:semiHidden="1" w:unhideWhenUsed="1"/>
+    <w:lsdException w:name="Table Classic 4" w:semiHidden="1" w:unhideWhenUsed="1"/>
+    <w:lsdException w:name="Table Colorful 1" w:semiHidden="1" w:unhideWhenUsed="1"/>
+    <w:lsdException w:name="Table Colorful 2" w:semiHidden="1" w:unhideWhenUsed="1"/>
+    <w:lsdException w:name="Table Colorful 3" w:semiHidden="1" w:unhideWhenUsed="1"/>
+    <w:lsdException w:name="Table Columns 1" w:semiHidden="1" w:unhideWhenUsed="1"/>
+    <w:lsdException w:name="Table Columns 2" w:semiHidden="1" w:unhideWhenUsed="1"/>
+    <w:lsdException w:name="Table Columns 3" w:semiHidden="1" w:unhideWhenUsed="1"/>
+    <w:lsdException w:name="Table Columns 4" w:semiHidden="1" w:unhideWhenUsed="1"/>
+    <w:lsdException w:name="Table Columns 5" w:semiHidden="1" w:unhideWhenUsed="1"/>
+    <w:lsdException w:name="Table Grid 1" w:semiHidden="1" w:unhideWhenUsed="1"/>
+    <w:lsdException w:name="Table Grid 2" w:semiHidden="1" w:unhideWhenUsed="1"/>
+    <w:lsdException w:name="Table Grid 3" w:semiHidden="1" w:unhideWhenUsed="1"/>
+    <w:lsdException w:name="Table Grid 4" w:semiHidden="1" w:unhideWhenUsed="1"/>
+    <w:lsdException w:name="Table Grid 5" w:semiHidden="1" w:unhideWhenUsed="1"/>
+    <w:lsdException w:name="Table Grid 6" w:semiHidden="1" w:unhideWhenUsed="1"/>
+    <w:lsdException w:name="Table Grid 7" w:semiHidden="1" w:unhideWhenUsed="1"/>
+    <w:lsdException w:name="Table Grid 8" w:semiHidden="1" w:unhideWhenUsed="1"/>
+    <w:lsdException w:name="Table List 1" w:semiHidden="1" w:unhideWhenUsed="1"/>
+    <w:lsdException w:name="Table List 2" w:semiHidden="1" w:unhideWhenUsed="1"/>
+    <w:lsdException w:name="Table List 3" w:semiHidden="1" w:unhideWhenUsed="1"/>
+    <w:lsdException w:name="Table List 4" w:semiHidden="1" w:unhideWhenUsed="1"/>
+    <w:lsdException w:name="Table List 5" w:semiHidden="1" w:unhideWhenUsed="1"/>
+    <w:lsdException w:name="Table List 6" w:semiHidden="1" w:unhideWhenUsed="1"/>
+    <w:lsdException w:name="Table List 7" w:semiHidden="1" w:unhideWhenUsed="1"/>
+    <w:lsdException w:name="Table List 8" w:semiHidden="1" w:unhideWhenUsed="1"/>
+    <w:lsdException w:name="Table 3D effects 1" w:semiHidden="1" w:unhideWhenUsed="1"/>
+    <w:lsdException w:name="Table 3D effects 2" w:semiHidden="1" w:unhideWhenUsed="1"/>
+    <w:lsdException w:name="Table 3D effects 3" w:semiHidden="1" w:unhideWhenUsed="1"/>
+    <w:lsdException w:name="Table Contemporary" w:semiHidden="1" w:unhideWhenUsed="1"/>
+    <w:lsdException w:name="Table Elegant" w:semiHidden="1" w:unhideWhenUsed="1"/>
+    <w:lsdException w:name="Table Professional" w:semiHidden="1" w:unhideWhenUsed="1"/>
+    <w:lsdException w:name="Table Subtle 1" w:semiHidden="1" w:unhideWhenUsed="1"/>
+    <w:lsdException w:name="Table Subtle 2" w:semiHidden="1" w:unhideWhenUsed="1"/>
+    <w:lsdException w:name="Table Web 1" w:semiHidden="1" w:unhideWhenUsed="1"/>
+    <w:lsdException w:name="Table Web 2" w:semiHidden="1" w:unhideWhenUsed="1"/>
+    <w:lsdException w:name="Table Web 3" w:semiHidden="1" w:unhideWhenUsed="1"/>
+    <w:lsdException w:name="Balloon Text" w:semiHidden="1" w:unhideWhenUsed="1"/>
+    <w:lsdException w:name="Table Grid" w:semiHidden="1" w:uiPriority="39" w:unhideWhenUsed="1"/>
+    <w:lsdException w:name="Table Theme" w:semiHidden="1" w:unhideWhenUsed="1"/>
+    <w:lsdException w:name="Placeholder Text" w:semiHidden="1"/>
+    <w:lsdException w:name="No Spacing" w:uiPriority="1" w:qFormat="1"/>
+    <w:lsdException w:name="Light Shading" w:uiPriority="60"/>
+    <w:lsdException w:name="Light List" w:uiPriority="61"/>
+    <w:lsdException w:name="Light Grid" w:uiPriority="62"/>
+    <w:lsdException w:name="Medium Shading 1" w:uiPriority="63"/>
+    <w:lsdException w:name="Medium Shading 2" w:uiPriority="64"/>
+    <w:lsdException w:name="Medium List 1" w:uiPriority="65"/>
+    <w:lsdException w:name="Medium List 2" w:uiPriority="66"/>
+    <w:lsdException w:name="Medium Grid 1" w:uiPriority="67"/>
+    <w:lsdException w:name="Medium Grid 2" w:uiPriority="68"/>
+    <w:lsdException w:name="Medium Grid 3" w:uiPriority="69"/>
+    <w:lsdException w:name="Dark List" w:uiPriority="70"/>
+    <w:lsdException w:name="Colorful Shading" w:uiPriority="71"/>
+    <w:lsdException w:name="Colorful List" w:uiPriority="72"/>
+    <w:lsdException w:name="Colorful Grid" w:uiPriority="73"/>
+    <w:lsdException w:name="Light Shading Accent 1" w:uiPriority="60"/>
+    <w:lsdException w:name="Light List Accent 1" w:uiPriority="61"/>
+    <w:lsdException w:name="Light Grid Accent 1" w:uiPriority="62"/>
+    <w:lsdException w:name="Medium Shading 1 Accent 1" w:uiPriority="63"/>
+    <w:lsdException w:name="Medium Shading 2 Accent 1" w:uiPriority="64"/>
+    <w:lsdException w:name="Medium List 1 Accent 1" w:uiPriority="65"/>
+    <w:lsdException w:name="Revision" w:semiHidden="1"/>
+    <w:lsdException w:name="List Paragraph" w:uiPriority="34" w:qFormat="1"/>
+    <w:lsdException w:name="Quote" w:uiPriority="29" w:qFormat="1"/>
+    <w:lsdException w:name="Intense Quote" w:uiPriority="30" w:qFormat="1"/>
+    <w:lsdException w:name="Medium List 2 Accent 1" w:uiPriority="66"/>
+    <w:lsdException w:name="Medium Grid 1 Accent 1" w:uiPriority="67"/>
+    <w:lsdException w:name="Medium Grid 2 Accent 1" w:uiPriority="68"/>
+    <w:lsdException w:name="Medium Grid 3 Accent 1" w:uiPriority="69"/>
+    <w:lsdException w:name="Dark List Accent 1" w:uiPriority="70"/>
+    <w:lsdException w:name="Colorful Shading Accent 1" w:uiPriority="71"/>
+    <w:lsdException w:name="Colorful List Accent 1" w:uiPriority="72"/>
+    <w:lsdException w:name="Colorful Grid Accent 1" w:uiPriority="73"/>
+    <w:lsdException w:name="Light Shading Accent 2" w:uiPriority="60"/>
+    <w:lsdException w:name="Light List Accent 2" w:uiPriority="61"/>
+    <w:lsdException w:name="Light Grid Accent 2" w:uiPriority="62"/>
+    <w:lsdException w:name="Medium Shading 1 Accent 2" w:uiPriority="63"/>
+    <w:lsdException w:name="Medium Shading 2 Accent 2" w:uiPriority="64"/>
+    <w:lsdException w:name="Medium List 1 Accent 2" w:uiPriority="65"/>
+    <w:lsdException w:name="Medium List 2 Accent 2" w:uiPriority="66"/>
+    <w:lsdException w:name="Medium Grid 1 Accent 2" w:uiPriority="67"/>
+    <w:lsdException w:name="Medium Grid 2 Accent 2" w:uiPriority="68"/>
+    <w:lsdException w:name="Medium Grid 3 Accent 2" w:uiPriority="69"/>
+    <w:lsdException w:name="Dark List Accent 2" w:uiPriority="70"/>
+    <w:lsdException w:name="Colorful Shading Accent 2" w:uiPriority="71"/>
+    <w:lsdException w:name="Colorful List Accent 2" w:uiPriority="72"/>
+    <w:lsdException w:name="Colorful Grid Accent 2" w:uiPriority="73"/>
+    <w:lsdException w:name="Light Shading Accent 3" w:uiPriority="60"/>
+    <w:lsdException w:name="Light List Accent 3" w:uiPriority="61"/>
+    <w:lsdException w:name="Light Grid Accent 3" w:uiPriority="62"/>
+    <w:lsdException w:name="Medium Shading 1 Accent 3" w:uiPriority="63"/>
+    <w:lsdException w:name="Medium Shading 2 Accent 3" w:uiPriority="64"/>
+    <w:lsdException w:name="Medium List 1 Accent 3" w:uiPriority="65"/>
+    <w:lsdException w:name="Medium List 2 Accent 3" w:uiPriority="66"/>
+    <w:lsdException w:name="Medium Grid 1 Accent 3" w:uiPriority="67"/>
+    <w:lsdException w:name="Medium Grid 2 Accent 3" w:uiPriority="68"/>
+    <w:lsdException w:name="Medium Grid 3 Accent 3" w:uiPriority="69"/>
+    <w:lsdException w:name="Dark List Accent 3" w:uiPriority="70"/>
+    <w:lsdException w:name="Colorful Shading Accent 3" w:uiPriority="71"/>
+    <w:lsdException w:name="Colorful List Accent 3" w:uiPriority="72"/>
+    <w:lsdException w:name="Colorful Grid Accent 3" w:uiPriority="73"/>
+    <w:lsdException w:name="Light Shading Accent 4" w:uiPriority="60"/>
+    <w:lsdException w:name="Light List Accent 4" w:uiPriority="61"/>
+    <w:lsdException w:name="Light Grid Accent 4" w:uiPriority="62"/>
+    <w:lsdException w:name="Medium Shading 1 Accent 4" w:uiPriority="63"/>
+    <w:lsdException w:name="Medium Shading 2 Accent 4" w:uiPriority="64"/>
+    <w:lsdException w:name="Medium List 1 Accent 4" w:uiPriority="65"/>
+    <w:lsdException w:name="Medium List 2 Accent 4" w:uiPriority="66"/>
+    <w:lsdException w:name="Medium Grid 1 Accent 4" w:uiPriority="67"/>
+    <w:lsdException w:name="Medium Grid 2 Accent 4" w:uiPriority="68"/>
+    <w:lsdException w:name="Medium Grid 3 Accent 4" w:uiPriority="69"/>
+    <w:lsdException w:name="Dark List Accent 4" w:uiPriority="70"/>
+    <w:lsdException w:name="Colorful Shading Accent 4" w:uiPriority="71"/>
+    <w:lsdException w:name="Colorful List Accent 4" w:uiPriority="72"/>
+    <w:lsdException w:name="Colorful Grid Accent 4" w:uiPriority="73"/>
+    <w:lsdException w:name="Light Shading Accent 5" w:uiPriority="60"/>
+    <w:lsdException w:name="Light List Accent 5" w:uiPriority="61"/>
+    <w:lsdException w:name="Light Grid Accent 5" w:uiPriority="62"/>
+    <w:lsdException w:name="Medium Shading 1 Accent 5" w:uiPriority="63"/>
+    <w:lsdException w:name="Medium Shading 2 Accent 5" w:uiPriority="64"/>
+    <w:lsdException w:name="Medium List 1 Accent 5" w:uiPriority="65"/>
+    <w:lsdException w:name="Medium List 2 Accent 5" w:uiPriority="66"/>
+    <w:lsdException w:name="Medium Grid 1 Accent 5" w:uiPriority="67"/>
+    <w:lsdException w:name="Medium Grid 2 Accent 5" w:uiPriority="68"/>
+    <w:lsdException w:name="Medium Grid 3 Accent 5" w:uiPriority="69"/>
+    <w:lsdException w:name="Dark List Accent 5" w:uiPriority="70"/>
+    <w:lsdException w:name="Colorful Shading Accent 5" w:uiPriority="71"/>
+    <w:lsdException w:name="Colorful List Accent 5" w:uiPriority="72"/>
+    <w:lsdException w:name="Colorful Grid Accent 5" w:uiPriority="73"/>
+    <w:lsdException w:name="Light Shading Accent 6" w:uiPriority="60"/>
+    <w:lsdException w:name="Light List Accent 6" w:uiPriority="61"/>
+    <w:lsdException w:name="Light Grid Accent 6" w:uiPriority="62"/>
+    <w:lsdException w:name="Medium Shading 1 Accent 6" w:uiPriority="63"/>
+    <w:lsdException w:name="Medium Shading 2 Accent 6" w:uiPriority="64"/>
+    <w:lsdException w:name="Medium List 1 Accent 6" w:uiPriority="65"/>
+    <w:lsdException w:name="Medium List 2 Accent 6" w:uiPriority="66"/>
+    <w:lsdException w:name="Medium Grid 1 Accent 6" w:uiPriority="67"/>
+    <w:lsdException w:name="Medium Grid 2 Accent 6" w:uiPriority="68"/>
+    <w:lsdException w:name="Medium Grid 3 Accent 6" w:uiPriority="69"/>
+    <w:lsdException w:name="Dark List Accent 6" w:uiPriority="70"/>
+    <w:lsdException w:name="Colorful Shading Accent 6" w:uiPriority="71"/>
+    <w:lsdException w:name="Colorful List Accent 6" w:uiPriority="72"/>
+    <w:lsdException w:name="Colorful Grid Accent 6" w:uiPriority="73"/>
+    <w:lsdException w:name="Subtle Emphasis" w:uiPriority="19" w:qFormat="1"/>
+    <w:lsdException w:name="Intense Emphasis" w:uiPriority="21" w:qFormat="1"/>
+    <w:lsdException w:name="Subtle Reference" w:uiPriority="31" w:qFormat="1"/>
+    <w:lsdException w:name="Intense Reference" w:uiPriority="32" w:qFormat="1"/>
+    <w:lsdException w:name="Book Title" w:uiPriority="33" w:qFormat="1"/>
+    <w:lsdException w:name="Bibliography" w:semiHidden="1" w:uiPriority="37" w:unhideWhenUsed="1"/>
+    <w:lsdException w:name="TOC Heading" w:semiHidden="1" w:uiPriority="39" w:unhideWhenUsed="1" w:qFormat="1"/>
+    <w:lsdException w:name="Plain Table 1" w:uiPriority="41"/>
+    <w:lsdException w:name="Plain Table 2" w:uiPriority="42"/>
+    <w:lsdException w:name="Plain Table 3" w:uiPriority="43"/>
+    <w:lsdException w:name="Plain Table 4" w:uiPriority="44"/>
+    <w:lsdException w:name="Plain Table 5" w:uiPriority="45"/>
+    <w:lsdException w:name="Grid Table Light" w:uiPriority="40"/>
+    <w:lsdException w:name="Grid Table 1 Light" w:uiPriority="46"/>
+    <w:lsdException w:name="Grid Table 2" w:uiPriority="47"/>
+    <w:lsdException w:name="Grid Table 3" w:uiPriority="48"/>
+    <w:lsdException w:name="Grid Table 4" w:uiPriority="49"/>
+    <w:lsdException w:name="Grid Table 5 Dark" w:uiPriority="50"/>
+    <w:lsdException w:name="Grid Table 6 Colorful" w:uiPriority="51"/>
+    <w:lsdException w:name="Grid Table 7 Colorful" w:uiPriority="52"/>
+    <w:lsdException w:name="Grid Table 1 Light Accent 1" w:uiPriority="46"/>
+    <w:lsdException w:name="Grid Table 2 Accent 1" w:uiPriority="47"/>
+    <w:lsdException w:name="Grid Table 3 Accent 1" w:uiPriority="48"/>
+    <w:lsdException w:name="Grid Table 4 Accent 1" w:uiPriority="49"/>
+    <w:lsdException w:name="Grid Table 5 Dark Accent 1" w:uiPriority="50"/>
+    <w:lsdException w:name="Grid Table 6 Colorful Accent 1" w:uiPriority="51"/>
+    <w:lsdException w:name="Grid Table 7 Colorful Accent 1" w:uiPriority="52"/>
+    <w:lsdException w:name="Grid Table 1 Light Accent 2" w:uiPriority="46"/>
+    <w:lsdException w:name="Grid Table 2 Accent 2" w:uiPriority="47"/>
+    <w:lsdException w:name="Grid Table 3 Accent 2" w:uiPriority="48"/>
+    <w:lsdException w:name="Grid Table 4 Accent 2" w:uiPriority="49"/>
+    <w:lsdException w:name="Grid Table 5 Dark Accent 2" w:uiPriority="50"/>
+    <w:lsdException w:name="Grid Table 6 Colorful Accent 2" w:uiPriority="51"/>
+    <w:lsdException w:name="Grid Table 7 Colorful Accent 2" w:uiPriority="52"/>
+    <w:lsdException w:name="Grid Table 1 Light Accent 3" w:uiPriority="46"/>
+    <w:lsdException w:name="Grid Table 2 Accent 3" w:uiPriority="47"/>
+    <w:lsdException w:name="Grid Table 3 Accent 3" w:uiPriority="48"/>
+    <w:lsdException w:name="Grid Table 4 Accent 3" w:uiPriority="49"/>
+    <w:lsdException w:name="Grid Table 5 Dark Accent 3" w:uiPriority="50"/>
+    <w:lsdException w:name="Grid Table 6 Colorful Accent 3" w:uiPriority="51"/>
+    <w:lsdException w:name="Grid Table 7 Colorful Accent 3" w:uiPriority="52"/>
+    <w:lsdException w:name="Grid Table 1 Light Accent 4" w:uiPriority="46"/>
+    <w:lsdException w:name="Grid Table 2 Accent 4" w:uiPriority="47"/>
+    <w:lsdException w:name="Grid Table 3 Accent 4" w:uiPriority="48"/>
+    <w:lsdException w:name="Grid Table 4 Accent 4" w:uiPriority="49"/>
+    <w:lsdException w:name="Grid Table 5 Dark Accent 4" w:uiPriority="50"/>
+    <w:lsdException w:name="Grid Table 6 Colorful Accent 4" w:uiPriority="51"/>
+    <w:lsdException w:name="Grid Table 7 Colorful Accent 4" w:uiPriority="52"/>
+    <w:lsdException w:name="Grid Table 1 Light Accent 5" w:uiPriority="46"/>
+    <w:lsdException w:name="Grid Table 2 Accent 5" w:uiPriority="47"/>
+    <w:lsdException w:name="Grid Table 3 Accent 5" w:uiPriority="48"/>
+    <w:lsdException w:name="Grid Table 4 Accent 5" w:uiPriority="49"/>
+    <w:lsdException w:name="Grid Table 5 Dark Accent 5" w:uiPriority="50"/>
+    <w:lsdException w:name="Grid Table 6 Colorful Accent 5" w:uiPriority="51"/>
+    <w:lsdException w:name="Grid Table 7 Colorful Accent 5" w:uiPriority="52"/>
+    <w:lsdException w:name="Grid Table 1 Light Accent 6" w:uiPriority="46"/>
+    <w:lsdException w:name="Grid Table 2 Accent 6" w:uiPriority="47"/>
+    <w:lsdException w:name="Grid Table 3 Accent 6" w:uiPriority="48"/>
+    <w:lsdException w:name="Grid Table 4 Accent 6" w:uiPriority="49"/>
+    <w:lsdException w:name="Grid Table 5 Dark Accent 6" w:uiPriority="50"/>
+    <w:lsdException w:name="Grid Table 6 Colorful Accent 6" w:uiPriority="51"/>
+    <w:lsdException w:name="Grid Table 7 Colorful Accent 6" w:uiPriority="52"/>
+    <w:lsdException w:name="List Table 1 Light" w:uiPriority="46"/>
+    <w:lsdException w:name="List Table 2" w:uiPriority="47"/>
+    <w:lsdException w:name="List Table 3" w:uiPriority="48"/>
+    <w:lsdException w:name="List Table 4" w:uiPriority="49"/>
+    <w:lsdException w:name="List Table 5 Dark" w:uiPriority="50"/>
+    <w:lsdException w:name="List Table 6 Colorful" w:uiPriority="51"/>
+    <w:lsdException w:name="List Table 7 Colorful" w:uiPriority="52"/>
+    <w:lsdException w:name="List Table 1 Light Accent 1" w:uiPriority="46"/>
+    <w:lsdException w:name="List Table 2 Accent 1" w:uiPriority="47"/>
+    <w:lsdException w:name="List Table 3 Accent 1" w:uiPriority="48"/>
+    <w:lsdException w:name="List Table 4 Accent 1" w:uiPriority="49"/>
+    <w:lsdException w:name="List Table 5 Dark Accent 1" w:uiPriority="50"/>
+    <w:lsdException w:name="List Table 6 Colorful Accent 1" w:uiPriority="51"/>
+    <w:lsdException w:name="List Table 7 Colorful Accent 1" w:uiPriority="52"/>
+    <w:lsdException w:name="List Table 1 Light Accent 2" w:uiPriority="46"/>
+    <w:lsdException w:name="List Table 2 Accent 2" w:uiPriority="47"/>
+    <w:lsdException w:name="List Table 3 Accent 2" w:uiPriority="48"/>
+    <w:lsdException w:name="List Table 4 Accent 2" w:uiPriority="49"/>
+    <w:lsdException w:name="List Table 5 Dark Accent 2" w:uiPriority="50"/>
+    <w:lsdException w:name="List Table 6 Colorful Accent 2" w:uiPriority="51"/>
+    <w:lsdException w:name="List Table 7 Colorful Accent 2" w:uiPriority="52"/>
+    <w:lsdException w:name="List Table 1 Light Accent 3" w:uiPriority="46"/>
+    <w:lsdException w:name="List Table 2 Accent 3" w:uiPriority="47"/>
+    <w:lsdException w:name="List Table 3 Accent 3" w:uiPriority="48"/>
+    <w:lsdException w:name="List Table 4 Accent 3" w:uiPriority="49"/>
+    <w:lsdException w:name="List Table 5 Dark Accent 3" w:uiPriority="50"/>
+    <w:lsdException w:name="List Table 6 Colorful Accent 3" w:uiPriority="51"/>
+    <w:lsdException w:name="List Table 7 Colorful Accent 3" w:uiPriority="52"/>
+    <w:lsdException w:name="List Table 1 Light Accent 4" w:uiPriority="46"/>
+    <w:lsdException w:name="List Table 2 Accent 4" w:uiPriority="47"/>
+    <w:lsdException w:name="List Table 3 Accent 4" w:uiPriority="48"/>
+    <w:lsdException w:name="List Table 4 Accent 4" w:uiPriority="49"/>
+    <w:lsdException w:name="List Table 5 Dark Accent 4" w:uiPriority="50"/>
+    <w:lsdException w:name="List Table 6 Colorful Accent 4" w:uiPriority="51"/>
+    <w:lsdException w:name="List Table 7 Colorful Accent 4" w:uiPriority="52"/>
+    <w:lsdException w:name="List Table 1 Light Accent 5" w:uiPriority="46"/>
+    <w:lsdException w:name="List Table 2 Accent 5" w:uiPriority="47"/>
+    <w:lsdException w:name="List Table 3 Accent 5" w:uiPriority="48"/>
+    <w:lsdException w:name="List Table 4 Accent 5" w:uiPriority="49"/>
+    <w:lsdException w:name="List Table 5 Dark Accent 5" w:uiPriority="50"/>
+    <w:lsdException w:name="List Table 6 Colorful Accent 5" w:uiPriority="51"/>
+    <w:lsdException w:name="List Table 7 Colorful Accent 5" w:uiPriority="52"/>
+    <w:lsdException w:name="List Table 1 Light Accent 6" w:uiPriority="46"/>
+    <w:lsdException w:name="List Table 2 Accent 6" w:uiPriority="47"/>
+    <w:lsdException w:name="List Table 3 Accent 6" w:uiPriority="48"/>
+    <w:lsdException w:name="List Table 4 Accent 6" w:uiPriority="49"/>
+    <w:lsdException w:name="List Table 5 Dark Accent 6" w:uiPriority="50"/>
+    <w:lsdException w:name="List Table 6 Colorful Accent 6" w:uiPriority="51"/>
+    <w:lsdException w:name="List Table 7 Colorful Accent 6" w:uiPriority="52"/>
+    <w:lsdException w:name="Mention" w:semiHidden="1" w:unhideWhenUsed="1"/>
+    <w:lsdException w:name="Smart Hyperlink" w:semiHidden="1" w:unhideWhenUsed="1"/>
+    <w:lsdException w:name="Hashtag" w:semiHidden="1" w:unhideWhenUsed="1"/>
+    <w:lsdException w:name="Unresolved Mention" w:semiHidden="1" w:unhideWhenUsed="1"/>
+    <w:lsdException w:name="Smart Link" w:semiHidden="1" w:unhideWhenUsed="1"/>
   </w:latentStyles>
   <w:style w:type="paragraph" w:default="1" w:styleId="Normal">
     <w:name w:val="Normal"/>
@@ -940,11 +2422,11 @@
       <w:spacing w:before="120" w:after="0"/>
     </w:pPr>
   </w:style>
-  <w:style w:type="paragraph" w:styleId="Heading1">
+  <w:style w:type="paragraph" w:styleId="Ttulo1">
     <w:name w:val="heading 1"/>
     <w:basedOn w:val="Normal"/>
     <w:next w:val="Normal"/>
-    <w:link w:val="Heading1Char"/>
+    <w:link w:val="Ttulo1Char"/>
     <w:uiPriority w:val="9"/>
     <w:qFormat/>
     <w:rsid w:val="004E5589"/>
@@ -966,13 +2448,13 @@
       <w:szCs w:val="28"/>
     </w:rPr>
   </w:style>
-  <w:style w:type="character" w:default="1" w:styleId="DefaultParagraphFont">
+  <w:style w:type="character" w:default="1" w:styleId="Fontepargpadro">
     <w:name w:val="Default Paragraph Font"/>
     <w:uiPriority w:val="1"/>
     <w:semiHidden/>
     <w:unhideWhenUsed/>
   </w:style>
-  <w:style w:type="table" w:default="1" w:styleId="TableNormal">
+  <w:style w:type="table" w:default="1" w:styleId="Tabelanormal">
     <w:name w:val="Normal Table"/>
     <w:uiPriority w:val="99"/>
     <w:semiHidden/>
@@ -987,7 +2469,7 @@
       </w:tblCellMar>
     </w:tblPr>
   </w:style>
-  <w:style w:type="numbering" w:default="1" w:styleId="NoList">
+  <w:style w:type="numbering" w:default="1" w:styleId="Semlista">
     <w:name w:val="No List"/>
     <w:uiPriority w:val="99"/>
     <w:semiHidden/>
@@ -995,7 +2477,7 @@
   </w:style>
   <w:style w:type="character" w:styleId="Hyperlink">
     <w:name w:val="Hyperlink"/>
-    <w:basedOn w:val="DefaultParagraphFont"/>
+    <w:basedOn w:val="Fontepargpadro"/>
     <w:uiPriority w:val="99"/>
     <w:unhideWhenUsed/>
     <w:rsid w:val="00593905"/>
@@ -1004,10 +2486,10 @@
       <w:u w:val="single"/>
     </w:rPr>
   </w:style>
-  <w:style w:type="paragraph" w:styleId="Header">
+  <w:style w:type="paragraph" w:styleId="Cabealho">
     <w:name w:val="header"/>
     <w:basedOn w:val="Normal"/>
-    <w:link w:val="HeaderChar"/>
+    <w:link w:val="CabealhoChar"/>
     <w:uiPriority w:val="99"/>
     <w:unhideWhenUsed/>
     <w:rsid w:val="009D2E8A"/>
@@ -1019,17 +2501,17 @@
       <w:spacing w:before="0" w:line="240" w:lineRule="auto"/>
     </w:pPr>
   </w:style>
-  <w:style w:type="character" w:customStyle="1" w:styleId="HeaderChar">
-    <w:name w:val="Header Char"/>
-    <w:basedOn w:val="DefaultParagraphFont"/>
-    <w:link w:val="Header"/>
+  <w:style w:type="character" w:customStyle="1" w:styleId="CabealhoChar">
+    <w:name w:val="Cabeçalho Char"/>
+    <w:basedOn w:val="Fontepargpadro"/>
+    <w:link w:val="Cabealho"/>
     <w:uiPriority w:val="99"/>
     <w:rsid w:val="009D2E8A"/>
   </w:style>
-  <w:style w:type="paragraph" w:styleId="Footer">
+  <w:style w:type="paragraph" w:styleId="Rodap">
     <w:name w:val="footer"/>
     <w:basedOn w:val="Normal"/>
-    <w:link w:val="FooterChar"/>
+    <w:link w:val="RodapChar"/>
     <w:uiPriority w:val="99"/>
     <w:unhideWhenUsed/>
     <w:rsid w:val="009D2E8A"/>
@@ -1041,14 +2523,14 @@
       <w:spacing w:before="0" w:line="240" w:lineRule="auto"/>
     </w:pPr>
   </w:style>
-  <w:style w:type="character" w:customStyle="1" w:styleId="FooterChar">
-    <w:name w:val="Footer Char"/>
-    <w:basedOn w:val="DefaultParagraphFont"/>
-    <w:link w:val="Footer"/>
+  <w:style w:type="character" w:customStyle="1" w:styleId="RodapChar">
+    <w:name w:val="Rodapé Char"/>
+    <w:basedOn w:val="Fontepargpadro"/>
+    <w:link w:val="Rodap"/>
     <w:uiPriority w:val="99"/>
     <w:rsid w:val="009D2E8A"/>
   </w:style>
-  <w:style w:type="paragraph" w:styleId="NoSpacing">
+  <w:style w:type="paragraph" w:styleId="SemEspaamento">
     <w:name w:val="No Spacing"/>
     <w:aliases w:val="Section"/>
     <w:uiPriority w:val="1"/>
@@ -1067,10 +2549,10 @@
       <w:sz w:val="26"/>
     </w:rPr>
   </w:style>
-  <w:style w:type="character" w:customStyle="1" w:styleId="Heading1Char">
-    <w:name w:val="Heading 1 Char"/>
-    <w:basedOn w:val="DefaultParagraphFont"/>
-    <w:link w:val="Heading1"/>
+  <w:style w:type="character" w:customStyle="1" w:styleId="Ttulo1Char">
+    <w:name w:val="Título 1 Char"/>
+    <w:basedOn w:val="Fontepargpadro"/>
+    <w:link w:val="Ttulo1"/>
     <w:uiPriority w:val="9"/>
     <w:rsid w:val="004E5589"/>
     <w:rPr>
@@ -1081,315 +2563,16 @@
       <w:szCs w:val="28"/>
     </w:rPr>
   </w:style>
-</w:styles>
-</file>
-
-<file path=word/stylesWithEffects.xml><?xml version="1.0" encoding="utf-8"?>
-<w:styles xmlns:wpc="http://schemas.microsoft.com/office/word/2010/wordprocessingCanvas" xmlns:mc="http://schemas.openxmlformats.org/markup-compatibility/2006" xmlns:o="urn:schemas-microsoft-com:office:office" xmlns:r="http://schemas.openxmlformats.org/officeDocument/2006/relationships" xmlns:m="http://schemas.openxmlformats.org/officeDocument/2006/math" xmlns:v="urn:schemas-microsoft-com:vml" xmlns:wp14="http://schemas.microsoft.com/office/word/2010/wordprocessingDrawing" xmlns:wp="http://schemas.openxmlformats.org/drawingml/2006/wordprocessingDrawing" xmlns:w10="urn:schemas-microsoft-com:office:word" xmlns:w="http://schemas.openxmlformats.org/wordprocessingml/2006/main" xmlns:w14="http://schemas.microsoft.com/office/word/2010/wordml" xmlns:wpg="http://schemas.microsoft.com/office/word/2010/wordprocessingGroup" xmlns:wpi="http://schemas.microsoft.com/office/word/2010/wordprocessingInk" xmlns:wne="http://schemas.microsoft.com/office/word/2006/wordml" xmlns:wps="http://schemas.microsoft.com/office/word/2010/wordprocessingShape" mc:Ignorable="w14 wp14">
-  <w:docDefaults>
-    <w:rPrDefault>
-      <w:rPr>
-        <w:rFonts w:asciiTheme="minorHAnsi" w:eastAsiaTheme="minorHAnsi" w:hAnsiTheme="minorHAnsi" w:cstheme="minorBidi"/>
-        <w:sz w:val="22"/>
-        <w:szCs w:val="22"/>
-        <w:lang w:val="pt-BR" w:eastAsia="en-US" w:bidi="ar-SA"/>
-      </w:rPr>
-    </w:rPrDefault>
-    <w:pPrDefault>
-      <w:pPr>
-        <w:spacing w:after="160" w:line="259" w:lineRule="auto"/>
-      </w:pPr>
-    </w:pPrDefault>
-  </w:docDefaults>
-  <w:latentStyles w:defLockedState="0" w:defUIPriority="99" w:defSemiHidden="1" w:defUnhideWhenUsed="1" w:defQFormat="0" w:count="267">
-    <w:lsdException w:name="Normal" w:semiHidden="0" w:uiPriority="0" w:unhideWhenUsed="0" w:qFormat="1"/>
-    <w:lsdException w:name="heading 1" w:semiHidden="0" w:uiPriority="9" w:unhideWhenUsed="0" w:qFormat="1"/>
-    <w:lsdException w:name="heading 2" w:uiPriority="9" w:qFormat="1"/>
-    <w:lsdException w:name="heading 3" w:uiPriority="9" w:qFormat="1"/>
-    <w:lsdException w:name="heading 4" w:uiPriority="9" w:qFormat="1"/>
-    <w:lsdException w:name="heading 5" w:uiPriority="9" w:qFormat="1"/>
-    <w:lsdException w:name="heading 6" w:uiPriority="9" w:qFormat="1"/>
-    <w:lsdException w:name="heading 7" w:uiPriority="9" w:qFormat="1"/>
-    <w:lsdException w:name="heading 8" w:uiPriority="9" w:qFormat="1"/>
-    <w:lsdException w:name="heading 9" w:uiPriority="9" w:qFormat="1"/>
-    <w:lsdException w:name="toc 1" w:uiPriority="39"/>
-    <w:lsdException w:name="toc 2" w:uiPriority="39"/>
-    <w:lsdException w:name="toc 3" w:uiPriority="39"/>
-    <w:lsdException w:name="toc 4" w:uiPriority="39"/>
-    <w:lsdException w:name="toc 5" w:uiPriority="39"/>
-    <w:lsdException w:name="toc 6" w:uiPriority="39"/>
-    <w:lsdException w:name="toc 7" w:uiPriority="39"/>
-    <w:lsdException w:name="toc 8" w:uiPriority="39"/>
-    <w:lsdException w:name="toc 9" w:uiPriority="39"/>
-    <w:lsdException w:name="caption" w:uiPriority="35" w:qFormat="1"/>
-    <w:lsdException w:name="Title" w:semiHidden="0" w:uiPriority="10" w:unhideWhenUsed="0" w:qFormat="1"/>
-    <w:lsdException w:name="Default Paragraph Font" w:uiPriority="1"/>
-    <w:lsdException w:name="Subtitle" w:semiHidden="0" w:uiPriority="11" w:unhideWhenUsed="0" w:qFormat="1"/>
-    <w:lsdException w:name="Strong" w:semiHidden="0" w:uiPriority="22" w:unhideWhenUsed="0" w:qFormat="1"/>
-    <w:lsdException w:name="Emphasis" w:semiHidden="0" w:uiPriority="20" w:unhideWhenUsed="0" w:qFormat="1"/>
-    <w:lsdException w:name="Normal Table" w:semiHidden="0" w:unhideWhenUsed="0"/>
-    <w:lsdException w:name="Table Web 2" w:semiHidden="0" w:unhideWhenUsed="0"/>
-    <w:lsdException w:name="Table Grid" w:semiHidden="0" w:uiPriority="39" w:unhideWhenUsed="0"/>
-    <w:lsdException w:name="Table Theme" w:semiHidden="0" w:unhideWhenUsed="0"/>
-    <w:lsdException w:name="Placeholder Text" w:unhideWhenUsed="0"/>
-    <w:lsdException w:name="No Spacing" w:semiHidden="0" w:uiPriority="1" w:unhideWhenUsed="0" w:qFormat="1"/>
-    <w:lsdException w:name="Light Shading" w:semiHidden="0" w:uiPriority="60" w:unhideWhenUsed="0"/>
-    <w:lsdException w:name="Light List" w:semiHidden="0" w:uiPriority="61" w:unhideWhenUsed="0"/>
-    <w:lsdException w:name="Light Grid" w:semiHidden="0" w:uiPriority="62" w:unhideWhenUsed="0"/>
-    <w:lsdException w:name="Medium Shading 1" w:semiHidden="0" w:uiPriority="63" w:unhideWhenUsed="0"/>
-    <w:lsdException w:name="Medium Shading 2" w:semiHidden="0" w:uiPriority="64" w:unhideWhenUsed="0"/>
-    <w:lsdException w:name="Medium List 1" w:semiHidden="0" w:uiPriority="65" w:unhideWhenUsed="0"/>
-    <w:lsdException w:name="Medium List 2" w:semiHidden="0" w:uiPriority="66" w:unhideWhenUsed="0"/>
-    <w:lsdException w:name="Medium Grid 1" w:semiHidden="0" w:uiPriority="67" w:unhideWhenUsed="0"/>
-    <w:lsdException w:name="Medium Grid 2" w:semiHidden="0" w:uiPriority="68" w:unhideWhenUsed="0"/>
-    <w:lsdException w:name="Medium Grid 3" w:semiHidden="0" w:uiPriority="69" w:unhideWhenUsed="0"/>
-    <w:lsdException w:name="Dark List" w:semiHidden="0" w:uiPriority="70" w:unhideWhenUsed="0"/>
-    <w:lsdException w:name="Colorful Shading" w:semiHidden="0" w:uiPriority="71" w:unhideWhenUsed="0"/>
-    <w:lsdException w:name="Colorful List" w:semiHidden="0" w:uiPriority="72" w:unhideWhenUsed="0"/>
-    <w:lsdException w:name="Colorful Grid" w:semiHidden="0" w:uiPriority="73" w:unhideWhenUsed="0"/>
-    <w:lsdException w:name="Light Shading Accent 1" w:semiHidden="0" w:uiPriority="60" w:unhideWhenUsed="0"/>
-    <w:lsdException w:name="Light List Accent 1" w:semiHidden="0" w:uiPriority="61" w:unhideWhenUsed="0"/>
-    <w:lsdException w:name="Light Grid Accent 1" w:semiHidden="0" w:uiPriority="62" w:unhideWhenUsed="0"/>
-    <w:lsdException w:name="Medium Shading 1 Accent 1" w:semiHidden="0" w:uiPriority="63" w:unhideWhenUsed="0"/>
-    <w:lsdException w:name="Medium Shading 2 Accent 1" w:semiHidden="0" w:uiPriority="64" w:unhideWhenUsed="0"/>
-    <w:lsdException w:name="Medium List 1 Accent 1" w:semiHidden="0" w:uiPriority="65" w:unhideWhenUsed="0"/>
-    <w:lsdException w:name="Revision" w:unhideWhenUsed="0"/>
-    <w:lsdException w:name="List Paragraph" w:semiHidden="0" w:uiPriority="34" w:unhideWhenUsed="0" w:qFormat="1"/>
-    <w:lsdException w:name="Quote" w:semiHidden="0" w:uiPriority="29" w:unhideWhenUsed="0" w:qFormat="1"/>
-    <w:lsdException w:name="Intense Quote" w:semiHidden="0" w:uiPriority="30" w:unhideWhenUsed="0" w:qFormat="1"/>
-    <w:lsdException w:name="Medium List 2 Accent 1" w:semiHidden="0" w:uiPriority="66" w:unhideWhenUsed="0"/>
-    <w:lsdException w:name="Medium Grid 1 Accent 1" w:semiHidden="0" w:uiPriority="67" w:unhideWhenUsed="0"/>
-    <w:lsdException w:name="Medium Grid 2 Accent 1" w:semiHidden="0" w:uiPriority="68" w:unhideWhenUsed="0"/>
-    <w:lsdException w:name="Medium Grid 3 Accent 1" w:semiHidden="0" w:uiPriority="69" w:unhideWhenUsed="0"/>
-    <w:lsdException w:name="Dark List Accent 1" w:semiHidden="0" w:uiPriority="70" w:unhideWhenUsed="0"/>
-    <w:lsdException w:name="Colorful Shading Accent 1" w:semiHidden="0" w:uiPriority="71" w:unhideWhenUsed="0"/>
-    <w:lsdException w:name="Colorful List Accent 1" w:semiHidden="0" w:uiPriority="72" w:unhideWhenUsed="0"/>
-    <w:lsdException w:name="Colorful Grid Accent 1" w:semiHidden="0" w:uiPriority="73" w:unhideWhenUsed="0"/>
-    <w:lsdException w:name="Light Shading Accent 2" w:semiHidden="0" w:uiPriority="60" w:unhideWhenUsed="0"/>
-    <w:lsdException w:name="Light List Accent 2" w:semiHidden="0" w:uiPriority="61" w:unhideWhenUsed="0"/>
-    <w:lsdException w:name="Light Grid Accent 2" w:semiHidden="0" w:uiPriority="62" w:unhideWhenUsed="0"/>
-    <w:lsdException w:name="Medium Shading 1 Accent 2" w:semiHidden="0" w:uiPriority="63" w:unhideWhenUsed="0"/>
-    <w:lsdException w:name="Medium Shading 2 Accent 2" w:semiHidden="0" w:uiPriority="64" w:unhideWhenUsed="0"/>
-    <w:lsdException w:name="Medium List 1 Accent 2" w:semiHidden="0" w:uiPriority="65" w:unhideWhenUsed="0"/>
-    <w:lsdException w:name="Medium List 2 Accent 2" w:semiHidden="0" w:uiPriority="66" w:unhideWhenUsed="0"/>
-    <w:lsdException w:name="Medium Grid 1 Accent 2" w:semiHidden="0" w:uiPriority="67" w:unhideWhenUsed="0"/>
-    <w:lsdException w:name="Medium Grid 2 Accent 2" w:semiHidden="0" w:uiPriority="68" w:unhideWhenUsed="0"/>
-    <w:lsdException w:name="Medium Grid 3 Accent 2" w:semiHidden="0" w:uiPriority="69" w:unhideWhenUsed="0"/>
-    <w:lsdException w:name="Dark List Accent 2" w:semiHidden="0" w:uiPriority="70" w:unhideWhenUsed="0"/>
-    <w:lsdException w:name="Colorful Shading Accent 2" w:semiHidden="0" w:uiPriority="71" w:unhideWhenUsed="0"/>
-    <w:lsdException w:name="Colorful List Accent 2" w:semiHidden="0" w:uiPriority="72" w:unhideWhenUsed="0"/>
-    <w:lsdException w:name="Colorful Grid Accent 2" w:semiHidden="0" w:uiPriority="73" w:unhideWhenUsed="0"/>
-    <w:lsdException w:name="Light Shading Accent 3" w:semiHidden="0" w:uiPriority="60" w:unhideWhenUsed="0"/>
-    <w:lsdException w:name="Light List Accent 3" w:semiHidden="0" w:uiPriority="61" w:unhideWhenUsed="0"/>
-    <w:lsdException w:name="Light Grid Accent 3" w:semiHidden="0" w:uiPriority="62" w:unhideWhenUsed="0"/>
-    <w:lsdException w:name="Medium Shading 1 Accent 3" w:semiHidden="0" w:uiPriority="63" w:unhideWhenUsed="0"/>
-    <w:lsdException w:name="Medium Shading 2 Accent 3" w:semiHidden="0" w:uiPriority="64" w:unhideWhenUsed="0"/>
-    <w:lsdException w:name="Medium List 1 Accent 3" w:semiHidden="0" w:uiPriority="65" w:unhideWhenUsed="0"/>
-    <w:lsdException w:name="Medium List 2 Accent 3" w:semiHidden="0" w:uiPriority="66" w:unhideWhenUsed="0"/>
-    <w:lsdException w:name="Medium Grid 1 Accent 3" w:semiHidden="0" w:uiPriority="67" w:unhideWhenUsed="0"/>
-    <w:lsdException w:name="Medium Grid 2 Accent 3" w:semiHidden="0" w:uiPriority="68" w:unhideWhenUsed="0"/>
-    <w:lsdException w:name="Medium Grid 3 Accent 3" w:semiHidden="0" w:uiPriority="69" w:unhideWhenUsed="0"/>
-    <w:lsdException w:name="Dark List Accent 3" w:semiHidden="0" w:uiPriority="70" w:unhideWhenUsed="0"/>
-    <w:lsdException w:name="Colorful Shading Accent 3" w:semiHidden="0" w:uiPriority="71" w:unhideWhenUsed="0"/>
-    <w:lsdException w:name="Colorful List Accent 3" w:semiHidden="0" w:uiPriority="72" w:unhideWhenUsed="0"/>
-    <w:lsdException w:name="Colorful Grid Accent 3" w:semiHidden="0" w:uiPriority="73" w:unhideWhenUsed="0"/>
-    <w:lsdException w:name="Light Shading Accent 4" w:semiHidden="0" w:uiPriority="60" w:unhideWhenUsed="0"/>
-    <w:lsdException w:name="Light List Accent 4" w:semiHidden="0" w:uiPriority="61" w:unhideWhenUsed="0"/>
-    <w:lsdException w:name="Light Grid Accent 4" w:semiHidden="0" w:uiPriority="62" w:unhideWhenUsed="0"/>
-    <w:lsdException w:name="Medium Shading 1 Accent 4" w:semiHidden="0" w:uiPriority="63" w:unhideWhenUsed="0"/>
-    <w:lsdException w:name="Medium Shading 2 Accent 4" w:semiHidden="0" w:uiPriority="64" w:unhideWhenUsed="0"/>
-    <w:lsdException w:name="Medium List 1 Accent 4" w:semiHidden="0" w:uiPriority="65" w:unhideWhenUsed="0"/>
-    <w:lsdException w:name="Medium List 2 Accent 4" w:semiHidden="0" w:uiPriority="66" w:unhideWhenUsed="0"/>
-    <w:lsdException w:name="Medium Grid 1 Accent 4" w:semiHidden="0" w:uiPriority="67" w:unhideWhenUsed="0"/>
-    <w:lsdException w:name="Medium Grid 2 Accent 4" w:semiHidden="0" w:uiPriority="68" w:unhideWhenUsed="0"/>
-    <w:lsdException w:name="Medium Grid 3 Accent 4" w:semiHidden="0" w:uiPriority="69" w:unhideWhenUsed="0"/>
-    <w:lsdException w:name="Dark List Accent 4" w:semiHidden="0" w:uiPriority="70" w:unhideWhenUsed="0"/>
-    <w:lsdException w:name="Colorful Shading Accent 4" w:semiHidden="0" w:uiPriority="71" w:unhideWhenUsed="0"/>
-    <w:lsdException w:name="Colorful List Accent 4" w:semiHidden="0" w:uiPriority="72" w:unhideWhenUsed="0"/>
-    <w:lsdException w:name="Colorful Grid Accent 4" w:semiHidden="0" w:uiPriority="73" w:unhideWhenUsed="0"/>
-    <w:lsdException w:name="Light Shading Accent 5" w:semiHidden="0" w:uiPriority="60" w:unhideWhenUsed="0"/>
-    <w:lsdException w:name="Light List Accent 5" w:semiHidden="0" w:uiPriority="61" w:unhideWhenUsed="0"/>
-    <w:lsdException w:name="Light Grid Accent 5" w:semiHidden="0" w:uiPriority="62" w:unhideWhenUsed="0"/>
-    <w:lsdException w:name="Medium Shading 1 Accent 5" w:semiHidden="0" w:uiPriority="63" w:unhideWhenUsed="0"/>
-    <w:lsdException w:name="Medium Shading 2 Accent 5" w:semiHidden="0" w:uiPriority="64" w:unhideWhenUsed="0"/>
-    <w:lsdException w:name="Medium List 1 Accent 5" w:semiHidden="0" w:uiPriority="65" w:unhideWhenUsed="0"/>
-    <w:lsdException w:name="Medium List 2 Accent 5" w:semiHidden="0" w:uiPriority="66" w:unhideWhenUsed="0"/>
-    <w:lsdException w:name="Medium Grid 1 Accent 5" w:semiHidden="0" w:uiPriority="67" w:unhideWhenUsed="0"/>
-    <w:lsdException w:name="Medium Grid 2 Accent 5" w:semiHidden="0" w:uiPriority="68" w:unhideWhenUsed="0"/>
-    <w:lsdException w:name="Medium Grid 3 Accent 5" w:semiHidden="0" w:uiPriority="69" w:unhideWhenUsed="0"/>
-    <w:lsdException w:name="Dark List Accent 5" w:semiHidden="0" w:uiPriority="70" w:unhideWhenUsed="0"/>
-    <w:lsdException w:name="Colorful Shading Accent 5" w:semiHidden="0" w:uiPriority="71" w:unhideWhenUsed="0"/>
-    <w:lsdException w:name="Colorful List Accent 5" w:semiHidden="0" w:uiPriority="72" w:unhideWhenUsed="0"/>
-    <w:lsdException w:name="Colorful Grid Accent 5" w:semiHidden="0" w:uiPriority="73" w:unhideWhenUsed="0"/>
-    <w:lsdException w:name="Light Shading Accent 6" w:semiHidden="0" w:uiPriority="60" w:unhideWhenUsed="0"/>
-    <w:lsdException w:name="Light List Accent 6" w:semiHidden="0" w:uiPriority="61" w:unhideWhenUsed="0"/>
-    <w:lsdException w:name="Light Grid Accent 6" w:semiHidden="0" w:uiPriority="62" w:unhideWhenUsed="0"/>
-    <w:lsdException w:name="Medium Shading 1 Accent 6" w:semiHidden="0" w:uiPriority="63" w:unhideWhenUsed="0"/>
-    <w:lsdException w:name="Medium Shading 2 Accent 6" w:semiHidden="0" w:uiPriority="64" w:unhideWhenUsed="0"/>
-    <w:lsdException w:name="Medium List 1 Accent 6" w:semiHidden="0" w:uiPriority="65" w:unhideWhenUsed="0"/>
-    <w:lsdException w:name="Medium List 2 Accent 6" w:semiHidden="0" w:uiPriority="66" w:unhideWhenUsed="0"/>
-    <w:lsdException w:name="Medium Grid 1 Accent 6" w:semiHidden="0" w:uiPriority="67" w:unhideWhenUsed="0"/>
-    <w:lsdException w:name="Medium Grid 2 Accent 6" w:semiHidden="0" w:uiPriority="68" w:unhideWhenUsed="0"/>
-    <w:lsdException w:name="Medium Grid 3 Accent 6" w:semiHidden="0" w:uiPriority="69" w:unhideWhenUsed="0"/>
-    <w:lsdException w:name="Dark List Accent 6" w:semiHidden="0" w:uiPriority="70" w:unhideWhenUsed="0"/>
-    <w:lsdException w:name="Colorful Shading Accent 6" w:semiHidden="0" w:uiPriority="71" w:unhideWhenUsed="0"/>
-    <w:lsdException w:name="Colorful List Accent 6" w:semiHidden="0" w:uiPriority="72" w:unhideWhenUsed="0"/>
-    <w:lsdException w:name="Colorful Grid Accent 6" w:semiHidden="0" w:uiPriority="73" w:unhideWhenUsed="0"/>
-    <w:lsdException w:name="Subtle Emphasis" w:semiHidden="0" w:uiPriority="19" w:unhideWhenUsed="0" w:qFormat="1"/>
-    <w:lsdException w:name="Intense Emphasis" w:semiHidden="0" w:uiPriority="21" w:unhideWhenUsed="0" w:qFormat="1"/>
-    <w:lsdException w:name="Subtle Reference" w:semiHidden="0" w:uiPriority="31" w:unhideWhenUsed="0" w:qFormat="1"/>
-    <w:lsdException w:name="Intense Reference" w:semiHidden="0" w:uiPriority="32" w:unhideWhenUsed="0" w:qFormat="1"/>
-    <w:lsdException w:name="Book Title" w:semiHidden="0" w:uiPriority="33" w:unhideWhenUsed="0" w:qFormat="1"/>
-    <w:lsdException w:name="Bibliography" w:uiPriority="37"/>
-    <w:lsdException w:name="TOC Heading" w:uiPriority="39" w:qFormat="1"/>
-  </w:latentStyles>
-  <w:style w:type="paragraph" w:default="1" w:styleId="Normal">
-    <w:name w:val="Normal"/>
-    <w:qFormat/>
-    <w:rsid w:val="009D2E8A"/>
-    <w:pPr>
-      <w:spacing w:before="120" w:after="0"/>
-    </w:pPr>
-  </w:style>
-  <w:style w:type="paragraph" w:styleId="Heading1">
-    <w:name w:val="heading 1"/>
-    <w:basedOn w:val="Normal"/>
-    <w:next w:val="Normal"/>
-    <w:link w:val="Heading1Char"/>
-    <w:uiPriority w:val="9"/>
-    <w:qFormat/>
-    <w:rsid w:val="004E5589"/>
-    <w:pPr>
-      <w:keepNext/>
-      <w:keepLines/>
-      <w:numPr>
-        <w:numId w:val="2"/>
-      </w:numPr>
-      <w:spacing w:before="240" w:line="240" w:lineRule="auto"/>
-      <w:ind w:left="0" w:firstLine="0"/>
-      <w:outlineLvl w:val="0"/>
-    </w:pPr>
-    <w:rPr>
-      <w:rFonts w:ascii="Times New Roman" w:eastAsiaTheme="majorEastAsia" w:hAnsi="Times New Roman" w:cstheme="majorBidi"/>
-      <w:b/>
-      <w:bCs/>
-      <w:sz w:val="24"/>
-      <w:szCs w:val="28"/>
-    </w:rPr>
-  </w:style>
-  <w:style w:type="character" w:default="1" w:styleId="DefaultParagraphFont">
-    <w:name w:val="Default Paragraph Font"/>
-    <w:uiPriority w:val="1"/>
-    <w:semiHidden/>
-    <w:unhideWhenUsed/>
-  </w:style>
-  <w:style w:type="table" w:default="1" w:styleId="TableNormal">
-    <w:name w:val="Normal Table"/>
+  <w:style w:type="character" w:styleId="MenoPendente">
+    <w:name w:val="Unresolved Mention"/>
+    <w:basedOn w:val="Fontepargpadro"/>
     <w:uiPriority w:val="99"/>
     <w:semiHidden/>
     <w:unhideWhenUsed/>
-    <w:tblPr>
-      <w:tblInd w:w="0" w:type="dxa"/>
-      <w:tblCellMar>
-        <w:top w:w="0" w:type="dxa"/>
-        <w:left w:w="108" w:type="dxa"/>
-        <w:bottom w:w="0" w:type="dxa"/>
-        <w:right w:w="108" w:type="dxa"/>
-      </w:tblCellMar>
-    </w:tblPr>
-  </w:style>
-  <w:style w:type="numbering" w:default="1" w:styleId="NoList">
-    <w:name w:val="No List"/>
-    <w:uiPriority w:val="99"/>
-    <w:semiHidden/>
-    <w:unhideWhenUsed/>
-  </w:style>
-  <w:style w:type="character" w:styleId="Hyperlink">
-    <w:name w:val="Hyperlink"/>
-    <w:basedOn w:val="DefaultParagraphFont"/>
-    <w:uiPriority w:val="99"/>
-    <w:unhideWhenUsed/>
-    <w:rsid w:val="00593905"/>
+    <w:rsid w:val="00243B6D"/>
     <w:rPr>
-      <w:color w:val="0563C1" w:themeColor="hyperlink"/>
-      <w:u w:val="single"/>
-    </w:rPr>
-  </w:style>
-  <w:style w:type="paragraph" w:styleId="Header">
-    <w:name w:val="header"/>
-    <w:basedOn w:val="Normal"/>
-    <w:link w:val="HeaderChar"/>
-    <w:uiPriority w:val="99"/>
-    <w:unhideWhenUsed/>
-    <w:rsid w:val="009D2E8A"/>
-    <w:pPr>
-      <w:tabs>
-        <w:tab w:val="center" w:pos="4252"/>
-        <w:tab w:val="right" w:pos="8504"/>
-      </w:tabs>
-      <w:spacing w:before="0" w:line="240" w:lineRule="auto"/>
-    </w:pPr>
-  </w:style>
-  <w:style w:type="character" w:customStyle="1" w:styleId="HeaderChar">
-    <w:name w:val="Header Char"/>
-    <w:basedOn w:val="DefaultParagraphFont"/>
-    <w:link w:val="Header"/>
-    <w:uiPriority w:val="99"/>
-    <w:rsid w:val="009D2E8A"/>
-  </w:style>
-  <w:style w:type="paragraph" w:styleId="Footer">
-    <w:name w:val="footer"/>
-    <w:basedOn w:val="Normal"/>
-    <w:link w:val="FooterChar"/>
-    <w:uiPriority w:val="99"/>
-    <w:unhideWhenUsed/>
-    <w:rsid w:val="009D2E8A"/>
-    <w:pPr>
-      <w:tabs>
-        <w:tab w:val="center" w:pos="4252"/>
-        <w:tab w:val="right" w:pos="8504"/>
-      </w:tabs>
-      <w:spacing w:before="0" w:line="240" w:lineRule="auto"/>
-    </w:pPr>
-  </w:style>
-  <w:style w:type="character" w:customStyle="1" w:styleId="FooterChar">
-    <w:name w:val="Footer Char"/>
-    <w:basedOn w:val="DefaultParagraphFont"/>
-    <w:link w:val="Footer"/>
-    <w:uiPriority w:val="99"/>
-    <w:rsid w:val="009D2E8A"/>
-  </w:style>
-  <w:style w:type="paragraph" w:styleId="NoSpacing">
-    <w:name w:val="No Spacing"/>
-    <w:aliases w:val="Section"/>
-    <w:uiPriority w:val="1"/>
-    <w:qFormat/>
-    <w:rsid w:val="004E5589"/>
-    <w:pPr>
-      <w:numPr>
-        <w:numId w:val="1"/>
-      </w:numPr>
-      <w:spacing w:before="240" w:after="0" w:line="240" w:lineRule="auto"/>
-      <w:ind w:left="0" w:firstLine="0"/>
-    </w:pPr>
-    <w:rPr>
-      <w:rFonts w:ascii="Times New Roman" w:hAnsi="Times New Roman"/>
-      <w:b/>
-      <w:sz w:val="26"/>
-    </w:rPr>
-  </w:style>
-  <w:style w:type="character" w:customStyle="1" w:styleId="Heading1Char">
-    <w:name w:val="Heading 1 Char"/>
-    <w:basedOn w:val="DefaultParagraphFont"/>
-    <w:link w:val="Heading1"/>
-    <w:uiPriority w:val="9"/>
-    <w:rsid w:val="004E5589"/>
-    <w:rPr>
-      <w:rFonts w:ascii="Times New Roman" w:eastAsiaTheme="majorEastAsia" w:hAnsi="Times New Roman" w:cstheme="majorBidi"/>
-      <w:b/>
-      <w:bCs/>
-      <w:sz w:val="24"/>
-      <w:szCs w:val="28"/>
+      <w:color w:val="605E5C"/>
+      <w:shd w:val="clear" w:color="auto" w:fill="E1DFDD"/>
     </w:rPr>
   </w:style>
 </w:styles>
@@ -1684,7 +2867,7 @@
   <a:extraClrSchemeLst/>
   <a:extLst>
     <a:ext uri="{05A4C25C-085E-4340-85A3-A5531E510DB2}">
-      <thm15:themeFamily xmlns:thm15="http://schemas.microsoft.com/office/thememl/2012/main" xmlns="" name="Office Theme" id="{62F939B6-93AF-4DB8-9C6B-D6C7DFDC589F}" vid="{4A3C46E8-61CC-4603-A589-7422A47A8E4A}"/>
+      <thm15:themeFamily xmlns:thm15="http://schemas.microsoft.com/office/thememl/2012/main" name="Office Theme" id="{62F939B6-93AF-4DB8-9C6B-D6C7DFDC589F}" vid="{4A3C46E8-61CC-4603-A589-7422A47A8E4A}"/>
     </a:ext>
   </a:extLst>
 </a:theme>

</xml_diff>